<commit_message>
update on cheat sheet"
</commit_message>
<xml_diff>
--- a/COMP2113 Exam Cheet Sheet.docx
+++ b/COMP2113 Exam Cheet Sheet.docx
@@ -5,52 +5,50 @@
     <w:p>
       <w:pPr>
         <w:rPr>
-          <w:rFonts w:asciiTheme="minorHAnsi" w:hAnsiTheme="minorHAnsi" w:cstheme="minorHAnsi"/>
+          <w:rFonts w:ascii="Calibri" w:hAnsi="Calibri" w:cs="Calibri"/>
           <w:b/>
           <w:bCs/>
-          <w:sz w:val="15"/>
-          <w:szCs w:val="15"/>
-        </w:rPr>
-      </w:pPr>
-      <w:r>
-        <w:rPr>
-          <w:rFonts w:asciiTheme="minorHAnsi" w:hAnsiTheme="minorHAnsi" w:cstheme="minorHAnsi"/>
+          <w:sz w:val="16"/>
+          <w:szCs w:val="16"/>
+        </w:rPr>
+      </w:pPr>
+      <w:r>
+        <w:rPr>
+          <w:rFonts w:ascii="Calibri" w:hAnsi="Calibri" w:cs="Calibri"/>
           <w:b/>
           <w:bCs/>
-          <w:sz w:val="15"/>
-          <w:szCs w:val="15"/>
+          <w:sz w:val="16"/>
+          <w:szCs w:val="16"/>
         </w:rPr>
         <w:t xml:space="preserve">COMP2113 </w:t>
       </w:r>
       <w:r>
         <w:rPr>
-          <w:rFonts w:asciiTheme="minorHAnsi" w:hAnsiTheme="minorHAnsi" w:cstheme="minorHAnsi"/>
+          <w:rFonts w:ascii="Calibri" w:hAnsi="Calibri" w:cs="Calibri"/>
           <w:b/>
           <w:bCs/>
-          <w:sz w:val="15"/>
-          <w:szCs w:val="15"/>
+          <w:sz w:val="16"/>
+          <w:szCs w:val="16"/>
         </w:rPr>
         <w:t xml:space="preserve">Exam </w:t>
       </w:r>
-      <w:proofErr w:type="spellStart"/>
-      <w:r>
-        <w:rPr>
-          <w:rFonts w:asciiTheme="minorHAnsi" w:hAnsiTheme="minorHAnsi" w:cstheme="minorHAnsi"/>
+      <w:r>
+        <w:rPr>
+          <w:rFonts w:ascii="Calibri" w:hAnsi="Calibri" w:cs="Calibri"/>
           <w:b/>
           <w:bCs/>
-          <w:sz w:val="15"/>
-          <w:szCs w:val="15"/>
-        </w:rPr>
-        <w:t>Cheet</w:t>
-      </w:r>
-      <w:proofErr w:type="spellEnd"/>
-      <w:r>
-        <w:rPr>
-          <w:rFonts w:asciiTheme="minorHAnsi" w:hAnsiTheme="minorHAnsi" w:cstheme="minorHAnsi"/>
+          <w:sz w:val="16"/>
+          <w:szCs w:val="16"/>
+        </w:rPr>
+        <w:t>Cheat</w:t>
+      </w:r>
+      <w:r>
+        <w:rPr>
+          <w:rFonts w:ascii="Calibri" w:hAnsi="Calibri" w:cs="Calibri"/>
           <w:b/>
           <w:bCs/>
-          <w:sz w:val="15"/>
-          <w:szCs w:val="15"/>
+          <w:sz w:val="16"/>
+          <w:szCs w:val="16"/>
         </w:rPr>
         <w:t xml:space="preserve"> Sheet</w:t>
       </w:r>
@@ -58,30 +56,30 @@
     <w:p>
       <w:pPr>
         <w:rPr>
-          <w:rFonts w:asciiTheme="minorHAnsi" w:hAnsiTheme="minorHAnsi" w:cstheme="minorHAnsi"/>
+          <w:rFonts w:ascii="Calibri" w:hAnsi="Calibri" w:cs="Calibri"/>
           <w:i/>
           <w:iCs/>
-          <w:sz w:val="15"/>
-          <w:szCs w:val="15"/>
-        </w:rPr>
-      </w:pPr>
-      <w:r>
-        <w:rPr>
-          <w:rFonts w:asciiTheme="minorHAnsi" w:hAnsiTheme="minorHAnsi" w:cstheme="minorHAnsi"/>
+          <w:sz w:val="16"/>
+          <w:szCs w:val="16"/>
+        </w:rPr>
+      </w:pPr>
+      <w:r>
+        <w:rPr>
+          <w:rFonts w:ascii="Calibri" w:hAnsi="Calibri" w:cs="Calibri"/>
           <w:i/>
           <w:iCs/>
-          <w:sz w:val="15"/>
-          <w:szCs w:val="15"/>
+          <w:sz w:val="16"/>
+          <w:szCs w:val="16"/>
         </w:rPr>
         <w:t>Module 1</w:t>
       </w:r>
       <w:r>
         <w:rPr>
-          <w:rFonts w:asciiTheme="minorHAnsi" w:hAnsiTheme="minorHAnsi" w:cstheme="minorHAnsi"/>
+          <w:rFonts w:ascii="Calibri" w:hAnsi="Calibri" w:cs="Calibri"/>
           <w:i/>
           <w:iCs/>
-          <w:sz w:val="15"/>
-          <w:szCs w:val="15"/>
+          <w:sz w:val="16"/>
+          <w:szCs w:val="16"/>
         </w:rPr>
         <w:t xml:space="preserve"> Linux Environment</w:t>
       </w:r>
@@ -89,86 +87,86 @@
     <w:p>
       <w:pPr>
         <w:rPr>
-          <w:rFonts w:asciiTheme="minorHAnsi" w:hAnsiTheme="minorHAnsi" w:cstheme="minorHAnsi"/>
-          <w:sz w:val="15"/>
-          <w:szCs w:val="15"/>
-        </w:rPr>
-      </w:pPr>
-      <w:r>
-        <w:rPr>
-          <w:rFonts w:asciiTheme="minorHAnsi" w:hAnsiTheme="minorHAnsi" w:cstheme="minorHAnsi"/>
-          <w:sz w:val="15"/>
-          <w:szCs w:val="15"/>
+          <w:rFonts w:ascii="Calibri" w:hAnsi="Calibri" w:cs="Calibri"/>
+          <w:sz w:val="16"/>
+          <w:szCs w:val="16"/>
+        </w:rPr>
+      </w:pPr>
+      <w:r>
+        <w:rPr>
+          <w:rFonts w:ascii="Calibri" w:hAnsi="Calibri" w:cs="Calibri"/>
+          <w:sz w:val="16"/>
+          <w:szCs w:val="16"/>
         </w:rPr>
         <w:t xml:space="preserve">ls, cd ~username, man </w:t>
       </w:r>
       <w:r>
         <w:rPr>
-          <w:rFonts w:asciiTheme="minorHAnsi" w:hAnsiTheme="minorHAnsi" w:cstheme="minorHAnsi"/>
+          <w:rFonts w:ascii="Calibri" w:hAnsi="Calibri" w:cs="Calibri"/>
           <w:b/>
           <w:bCs/>
-          <w:sz w:val="15"/>
-          <w:szCs w:val="15"/>
+          <w:sz w:val="16"/>
+          <w:szCs w:val="16"/>
         </w:rPr>
         <w:t>x</w:t>
       </w:r>
       <w:r>
         <w:rPr>
-          <w:rFonts w:asciiTheme="minorHAnsi" w:hAnsiTheme="minorHAnsi" w:cstheme="minorHAnsi"/>
-          <w:sz w:val="15"/>
-          <w:szCs w:val="15"/>
+          <w:rFonts w:ascii="Calibri" w:hAnsi="Calibri" w:cs="Calibri"/>
+          <w:sz w:val="16"/>
+          <w:szCs w:val="16"/>
         </w:rPr>
         <w:t xml:space="preserve">, </w:t>
       </w:r>
       <w:proofErr w:type="spellStart"/>
       <w:r>
         <w:rPr>
-          <w:rFonts w:asciiTheme="minorHAnsi" w:hAnsiTheme="minorHAnsi" w:cstheme="minorHAnsi"/>
-          <w:sz w:val="15"/>
-          <w:szCs w:val="15"/>
+          <w:rFonts w:ascii="Calibri" w:hAnsi="Calibri" w:cs="Calibri"/>
+          <w:sz w:val="16"/>
+          <w:szCs w:val="16"/>
         </w:rPr>
         <w:t>mkdir</w:t>
       </w:r>
       <w:proofErr w:type="spellEnd"/>
       <w:r>
         <w:rPr>
-          <w:rFonts w:asciiTheme="minorHAnsi" w:hAnsiTheme="minorHAnsi" w:cstheme="minorHAnsi"/>
-          <w:sz w:val="15"/>
-          <w:szCs w:val="15"/>
+          <w:rFonts w:ascii="Calibri" w:hAnsi="Calibri" w:cs="Calibri"/>
+          <w:sz w:val="16"/>
+          <w:szCs w:val="16"/>
         </w:rPr>
         <w:t xml:space="preserve">, </w:t>
       </w:r>
       <w:proofErr w:type="spellStart"/>
       <w:r>
         <w:rPr>
-          <w:rFonts w:asciiTheme="minorHAnsi" w:hAnsiTheme="minorHAnsi" w:cstheme="minorHAnsi"/>
-          <w:sz w:val="15"/>
-          <w:szCs w:val="15"/>
+          <w:rFonts w:ascii="Calibri" w:hAnsi="Calibri" w:cs="Calibri"/>
+          <w:sz w:val="16"/>
+          <w:szCs w:val="16"/>
         </w:rPr>
         <w:t>rmdir</w:t>
       </w:r>
       <w:proofErr w:type="spellEnd"/>
       <w:r>
         <w:rPr>
-          <w:rFonts w:asciiTheme="minorHAnsi" w:hAnsiTheme="minorHAnsi" w:cstheme="minorHAnsi"/>
-          <w:sz w:val="15"/>
-          <w:szCs w:val="15"/>
+          <w:rFonts w:ascii="Calibri" w:hAnsi="Calibri" w:cs="Calibri"/>
+          <w:sz w:val="16"/>
+          <w:szCs w:val="16"/>
         </w:rPr>
         <w:t xml:space="preserve">, </w:t>
       </w:r>
       <w:r>
         <w:rPr>
-          <w:rFonts w:asciiTheme="minorHAnsi" w:hAnsiTheme="minorHAnsi" w:cstheme="minorHAnsi"/>
-          <w:sz w:val="15"/>
-          <w:szCs w:val="15"/>
+          <w:rFonts w:ascii="Calibri" w:hAnsi="Calibri" w:cs="Calibri"/>
+          <w:sz w:val="16"/>
+          <w:szCs w:val="16"/>
         </w:rPr>
         <w:t xml:space="preserve">cp, </w:t>
       </w:r>
       <w:r>
         <w:rPr>
-          <w:rFonts w:asciiTheme="minorHAnsi" w:hAnsiTheme="minorHAnsi" w:cstheme="minorHAnsi"/>
-          <w:sz w:val="15"/>
-          <w:szCs w:val="15"/>
+          <w:rFonts w:ascii="Calibri" w:hAnsi="Calibri" w:cs="Calibri"/>
+          <w:sz w:val="16"/>
+          <w:szCs w:val="16"/>
         </w:rPr>
         <w:t>rm -rf, mv, touch, cat, vi, cat &gt;</w:t>
       </w:r>
@@ -176,69 +174,69 @@
     <w:p>
       <w:pPr>
         <w:rPr>
-          <w:rFonts w:asciiTheme="minorHAnsi" w:hAnsiTheme="minorHAnsi" w:cstheme="minorHAnsi"/>
-          <w:color w:val="000000" w:themeColor="text1"/>
-          <w:sz w:val="15"/>
-          <w:szCs w:val="15"/>
+          <w:rFonts w:ascii="Calibri" w:hAnsi="Calibri" w:cs="Calibri"/>
+          <w:color w:val="000000" w:themeColor="text1"/>
+          <w:sz w:val="16"/>
+          <w:szCs w:val="16"/>
         </w:rPr>
       </w:pPr>
       <w:proofErr w:type="spellStart"/>
       <w:r>
         <w:rPr>
-          <w:rFonts w:asciiTheme="minorHAnsi" w:hAnsiTheme="minorHAnsi" w:cstheme="minorHAnsi"/>
+          <w:rFonts w:ascii="Calibri" w:hAnsi="Calibri" w:cs="Calibri"/>
           <w:color w:val="215E99" w:themeColor="text2" w:themeTint="BF"/>
-          <w:sz w:val="15"/>
-          <w:szCs w:val="15"/>
+          <w:sz w:val="16"/>
+          <w:szCs w:val="16"/>
         </w:rPr>
         <w:t>chmod</w:t>
       </w:r>
       <w:proofErr w:type="spellEnd"/>
       <w:r>
         <w:rPr>
-          <w:rFonts w:asciiTheme="minorHAnsi" w:hAnsiTheme="minorHAnsi" w:cstheme="minorHAnsi"/>
+          <w:rFonts w:ascii="Calibri" w:hAnsi="Calibri" w:cs="Calibri"/>
           <w:color w:val="215E99" w:themeColor="text2" w:themeTint="BF"/>
-          <w:sz w:val="15"/>
-          <w:szCs w:val="15"/>
+          <w:sz w:val="16"/>
+          <w:szCs w:val="16"/>
         </w:rPr>
         <w:t xml:space="preserve">: </w:t>
       </w:r>
       <w:proofErr w:type="spellStart"/>
       <w:r>
         <w:rPr>
-          <w:rFonts w:asciiTheme="minorHAnsi" w:hAnsiTheme="minorHAnsi" w:cstheme="minorHAnsi"/>
-          <w:color w:val="000000" w:themeColor="text1"/>
-          <w:sz w:val="15"/>
-          <w:szCs w:val="15"/>
+          <w:rFonts w:ascii="Calibri" w:hAnsi="Calibri" w:cs="Calibri"/>
+          <w:color w:val="000000" w:themeColor="text1"/>
+          <w:sz w:val="16"/>
+          <w:szCs w:val="16"/>
         </w:rPr>
         <w:t>rwx</w:t>
       </w:r>
       <w:proofErr w:type="spellEnd"/>
       <w:r>
         <w:rPr>
-          <w:rFonts w:asciiTheme="minorHAnsi" w:hAnsiTheme="minorHAnsi" w:cstheme="minorHAnsi"/>
-          <w:color w:val="000000" w:themeColor="text1"/>
-          <w:sz w:val="15"/>
-          <w:szCs w:val="15"/>
+          <w:rFonts w:ascii="Calibri" w:hAnsi="Calibri" w:cs="Calibri"/>
+          <w:color w:val="000000" w:themeColor="text1"/>
+          <w:sz w:val="16"/>
+          <w:szCs w:val="16"/>
         </w:rPr>
         <w:t xml:space="preserve">, </w:t>
       </w:r>
       <w:proofErr w:type="spellStart"/>
       <w:r>
         <w:rPr>
-          <w:rFonts w:asciiTheme="minorHAnsi" w:hAnsiTheme="minorHAnsi" w:cstheme="minorHAnsi"/>
-          <w:color w:val="000000" w:themeColor="text1"/>
-          <w:sz w:val="15"/>
-          <w:szCs w:val="15"/>
+          <w:rFonts w:ascii="Calibri" w:hAnsi="Calibri" w:cs="Calibri"/>
+          <w:color w:val="000000" w:themeColor="text1"/>
+          <w:sz w:val="16"/>
+          <w:szCs w:val="16"/>
         </w:rPr>
         <w:t>ugoa</w:t>
       </w:r>
       <w:proofErr w:type="spellEnd"/>
       <w:r>
         <w:rPr>
-          <w:rFonts w:asciiTheme="minorHAnsi" w:hAnsiTheme="minorHAnsi" w:cstheme="minorHAnsi"/>
-          <w:color w:val="000000" w:themeColor="text1"/>
-          <w:sz w:val="15"/>
-          <w:szCs w:val="15"/>
+          <w:rFonts w:ascii="Calibri" w:hAnsi="Calibri" w:cs="Calibri"/>
+          <w:color w:val="000000" w:themeColor="text1"/>
+          <w:sz w:val="16"/>
+          <w:szCs w:val="16"/>
         </w:rPr>
         <w:t>, +-=</w:t>
       </w:r>
@@ -246,564 +244,554 @@
     <w:p>
       <w:pPr>
         <w:rPr>
-          <w:rFonts w:asciiTheme="minorHAnsi" w:hAnsiTheme="minorHAnsi" w:cstheme="minorHAnsi"/>
-          <w:color w:val="000000" w:themeColor="text1"/>
-          <w:sz w:val="15"/>
-          <w:szCs w:val="15"/>
-        </w:rPr>
-      </w:pPr>
-      <w:r>
-        <w:rPr>
-          <w:rFonts w:asciiTheme="minorHAnsi" w:hAnsiTheme="minorHAnsi" w:cstheme="minorHAnsi"/>
+          <w:rFonts w:ascii="Calibri" w:hAnsi="Calibri" w:cs="Calibri"/>
+          <w:color w:val="000000" w:themeColor="text1"/>
+          <w:sz w:val="16"/>
+          <w:szCs w:val="16"/>
+        </w:rPr>
+      </w:pPr>
+      <w:r>
+        <w:rPr>
+          <w:rFonts w:ascii="Calibri" w:hAnsi="Calibri" w:cs="Calibri"/>
           <w:color w:val="0F9ED5" w:themeColor="accent4"/>
-          <w:sz w:val="15"/>
-          <w:szCs w:val="15"/>
+          <w:sz w:val="16"/>
+          <w:szCs w:val="16"/>
         </w:rPr>
         <w:t>diff</w:t>
       </w:r>
       <w:r>
         <w:rPr>
-          <w:rFonts w:asciiTheme="minorHAnsi" w:hAnsiTheme="minorHAnsi" w:cstheme="minorHAnsi"/>
-          <w:color w:val="000000" w:themeColor="text1"/>
-          <w:sz w:val="15"/>
-          <w:szCs w:val="15"/>
+          <w:rFonts w:ascii="Calibri" w:hAnsi="Calibri" w:cs="Calibri"/>
+          <w:color w:val="000000" w:themeColor="text1"/>
+          <w:sz w:val="16"/>
+          <w:szCs w:val="16"/>
         </w:rPr>
         <w:t>:</w:t>
       </w:r>
       <w:r>
         <w:rPr>
-          <w:rFonts w:asciiTheme="minorHAnsi" w:hAnsiTheme="minorHAnsi" w:cstheme="minorHAnsi" w:hint="eastAsia"/>
-          <w:color w:val="000000" w:themeColor="text1"/>
-          <w:sz w:val="15"/>
-          <w:szCs w:val="15"/>
+          <w:rFonts w:ascii="Calibri" w:hAnsi="Calibri" w:cs="Calibri"/>
+          <w:color w:val="000000" w:themeColor="text1"/>
+          <w:sz w:val="16"/>
+          <w:szCs w:val="16"/>
         </w:rPr>
         <w:t xml:space="preserve"> </w:t>
       </w:r>
       <w:r>
         <w:rPr>
-          <w:rFonts w:asciiTheme="minorHAnsi" w:hAnsiTheme="minorHAnsi" w:cstheme="minorHAnsi"/>
+          <w:rFonts w:ascii="Calibri" w:hAnsi="Calibri" w:cs="Calibri"/>
           <w:b/>
           <w:bCs/>
           <w:color w:val="000000" w:themeColor="text1"/>
-          <w:sz w:val="15"/>
-          <w:szCs w:val="15"/>
+          <w:sz w:val="16"/>
+          <w:szCs w:val="16"/>
           <w:lang w:val="en-CN"/>
         </w:rPr>
         <w:t>a</w:t>
       </w:r>
       <w:r>
         <w:rPr>
-          <w:rFonts w:asciiTheme="minorHAnsi" w:hAnsiTheme="minorHAnsi" w:cstheme="minorHAnsi"/>
-          <w:color w:val="000000" w:themeColor="text1"/>
-          <w:sz w:val="15"/>
-          <w:szCs w:val="15"/>
+          <w:rFonts w:ascii="Calibri" w:hAnsi="Calibri" w:cs="Calibri"/>
+          <w:color w:val="000000" w:themeColor="text1"/>
+          <w:sz w:val="16"/>
+          <w:szCs w:val="16"/>
           <w:lang w:val="en-CN"/>
         </w:rPr>
         <w:t xml:space="preserve">dd a line after line </w:t>
       </w:r>
       <w:r>
         <w:rPr>
-          <w:rFonts w:asciiTheme="minorHAnsi" w:hAnsiTheme="minorHAnsi" w:cstheme="minorHAnsi"/>
+          <w:rFonts w:ascii="Calibri" w:hAnsi="Calibri" w:cs="Calibri"/>
           <w:b/>
           <w:bCs/>
           <w:color w:val="000000" w:themeColor="text1"/>
-          <w:sz w:val="15"/>
-          <w:szCs w:val="15"/>
+          <w:sz w:val="16"/>
+          <w:szCs w:val="16"/>
           <w:lang w:val="en-CN"/>
         </w:rPr>
         <w:t xml:space="preserve">0 </w:t>
       </w:r>
       <w:r>
         <w:rPr>
-          <w:rFonts w:asciiTheme="minorHAnsi" w:hAnsiTheme="minorHAnsi" w:cstheme="minorHAnsi"/>
-          <w:color w:val="000000" w:themeColor="text1"/>
-          <w:sz w:val="15"/>
-          <w:szCs w:val="15"/>
+          <w:rFonts w:ascii="Calibri" w:hAnsi="Calibri" w:cs="Calibri"/>
+          <w:color w:val="000000" w:themeColor="text1"/>
+          <w:sz w:val="16"/>
+          <w:szCs w:val="16"/>
           <w:lang w:val="en-CN"/>
         </w:rPr>
         <w:t xml:space="preserve">of </w:t>
       </w:r>
       <w:r>
         <w:rPr>
-          <w:rFonts w:asciiTheme="minorHAnsi" w:hAnsiTheme="minorHAnsi" w:cstheme="minorHAnsi"/>
+          <w:rFonts w:ascii="Calibri" w:hAnsi="Calibri" w:cs="Calibri"/>
           <w:i/>
           <w:iCs/>
           <w:color w:val="000000" w:themeColor="text1"/>
-          <w:sz w:val="15"/>
-          <w:szCs w:val="15"/>
+          <w:sz w:val="16"/>
+          <w:szCs w:val="16"/>
           <w:lang w:val="en-CN"/>
         </w:rPr>
         <w:t>fileA</w:t>
       </w:r>
       <w:r>
         <w:rPr>
-          <w:rFonts w:asciiTheme="minorHAnsi" w:hAnsiTheme="minorHAnsi" w:cstheme="minorHAnsi"/>
-          <w:color w:val="000000" w:themeColor="text1"/>
-          <w:sz w:val="15"/>
-          <w:szCs w:val="15"/>
+          <w:rFonts w:ascii="Calibri" w:hAnsi="Calibri" w:cs="Calibri"/>
+          <w:color w:val="000000" w:themeColor="text1"/>
+          <w:sz w:val="16"/>
+          <w:szCs w:val="16"/>
           <w:lang w:val="en-CN"/>
         </w:rPr>
         <w:t xml:space="preserve">, the line to be added is line </w:t>
       </w:r>
       <w:r>
         <w:rPr>
-          <w:rFonts w:asciiTheme="minorHAnsi" w:hAnsiTheme="minorHAnsi" w:cstheme="minorHAnsi"/>
+          <w:rFonts w:ascii="Calibri" w:hAnsi="Calibri" w:cs="Calibri"/>
           <w:b/>
           <w:bCs/>
           <w:color w:val="000000" w:themeColor="text1"/>
-          <w:sz w:val="15"/>
-          <w:szCs w:val="15"/>
+          <w:sz w:val="16"/>
+          <w:szCs w:val="16"/>
           <w:lang w:val="en-CN"/>
         </w:rPr>
         <w:t xml:space="preserve">1 </w:t>
       </w:r>
       <w:r>
         <w:rPr>
-          <w:rFonts w:asciiTheme="minorHAnsi" w:hAnsiTheme="minorHAnsi" w:cstheme="minorHAnsi"/>
-          <w:color w:val="000000" w:themeColor="text1"/>
-          <w:sz w:val="15"/>
-          <w:szCs w:val="15"/>
+          <w:rFonts w:ascii="Calibri" w:hAnsi="Calibri" w:cs="Calibri"/>
+          <w:color w:val="000000" w:themeColor="text1"/>
+          <w:sz w:val="16"/>
+          <w:szCs w:val="16"/>
           <w:lang w:val="en-CN"/>
         </w:rPr>
         <w:t xml:space="preserve">of </w:t>
       </w:r>
       <w:r>
         <w:rPr>
-          <w:rFonts w:asciiTheme="minorHAnsi" w:hAnsiTheme="minorHAnsi" w:cstheme="minorHAnsi"/>
+          <w:rFonts w:ascii="Calibri" w:hAnsi="Calibri" w:cs="Calibri"/>
           <w:i/>
           <w:iCs/>
           <w:color w:val="000000" w:themeColor="text1"/>
-          <w:sz w:val="15"/>
-          <w:szCs w:val="15"/>
+          <w:sz w:val="16"/>
+          <w:szCs w:val="16"/>
           <w:lang w:val="en-CN"/>
         </w:rPr>
         <w:t>fileB</w:t>
       </w:r>
       <w:r>
         <w:rPr>
-          <w:rFonts w:asciiTheme="minorHAnsi" w:hAnsiTheme="minorHAnsi" w:cstheme="minorHAnsi"/>
-          <w:color w:val="000000" w:themeColor="text1"/>
-          <w:sz w:val="15"/>
-          <w:szCs w:val="15"/>
+          <w:rFonts w:ascii="Calibri" w:hAnsi="Calibri" w:cs="Calibri"/>
+          <w:color w:val="000000" w:themeColor="text1"/>
+          <w:sz w:val="16"/>
+          <w:szCs w:val="16"/>
         </w:rPr>
         <w:t xml:space="preserve">; </w:t>
       </w:r>
       <w:r>
         <w:rPr>
-          <w:rFonts w:asciiTheme="minorHAnsi" w:hAnsiTheme="minorHAnsi" w:cstheme="minorHAnsi"/>
+          <w:rFonts w:ascii="Calibri" w:hAnsi="Calibri" w:cs="Calibri"/>
           <w:b/>
           <w:bCs/>
           <w:color w:val="000000" w:themeColor="text1"/>
-          <w:sz w:val="15"/>
-          <w:szCs w:val="15"/>
+          <w:sz w:val="16"/>
+          <w:szCs w:val="16"/>
           <w:lang w:val="en-CN"/>
         </w:rPr>
         <w:t>c</w:t>
       </w:r>
       <w:r>
         <w:rPr>
-          <w:rFonts w:asciiTheme="minorHAnsi" w:hAnsiTheme="minorHAnsi" w:cstheme="minorHAnsi"/>
-          <w:color w:val="000000" w:themeColor="text1"/>
-          <w:sz w:val="15"/>
-          <w:szCs w:val="15"/>
+          <w:rFonts w:ascii="Calibri" w:hAnsi="Calibri" w:cs="Calibri"/>
+          <w:color w:val="000000" w:themeColor="text1"/>
+          <w:sz w:val="16"/>
+          <w:szCs w:val="16"/>
           <w:lang w:val="en-CN"/>
         </w:rPr>
         <w:t xml:space="preserve">hange line </w:t>
       </w:r>
       <w:r>
         <w:rPr>
-          <w:rFonts w:asciiTheme="minorHAnsi" w:hAnsiTheme="minorHAnsi" w:cstheme="minorHAnsi"/>
+          <w:rFonts w:ascii="Calibri" w:hAnsi="Calibri" w:cs="Calibri"/>
           <w:b/>
           <w:bCs/>
           <w:color w:val="000000" w:themeColor="text1"/>
-          <w:sz w:val="15"/>
-          <w:szCs w:val="15"/>
+          <w:sz w:val="16"/>
+          <w:szCs w:val="16"/>
           <w:lang w:val="en-CN"/>
         </w:rPr>
         <w:t xml:space="preserve">2,3 </w:t>
       </w:r>
       <w:r>
         <w:rPr>
-          <w:rFonts w:asciiTheme="minorHAnsi" w:hAnsiTheme="minorHAnsi" w:cstheme="minorHAnsi"/>
-          <w:color w:val="000000" w:themeColor="text1"/>
-          <w:sz w:val="15"/>
-          <w:szCs w:val="15"/>
+          <w:rFonts w:ascii="Calibri" w:hAnsi="Calibri" w:cs="Calibri"/>
+          <w:color w:val="000000" w:themeColor="text1"/>
+          <w:sz w:val="16"/>
+          <w:szCs w:val="16"/>
           <w:lang w:val="en-CN"/>
         </w:rPr>
         <w:t xml:space="preserve">of </w:t>
       </w:r>
       <w:r>
         <w:rPr>
-          <w:rFonts w:asciiTheme="minorHAnsi" w:hAnsiTheme="minorHAnsi" w:cstheme="minorHAnsi"/>
+          <w:rFonts w:ascii="Calibri" w:hAnsi="Calibri" w:cs="Calibri"/>
           <w:i/>
           <w:iCs/>
           <w:color w:val="000000" w:themeColor="text1"/>
-          <w:sz w:val="15"/>
-          <w:szCs w:val="15"/>
+          <w:sz w:val="16"/>
+          <w:szCs w:val="16"/>
           <w:lang w:val="en-CN"/>
         </w:rPr>
         <w:t xml:space="preserve">fileA </w:t>
       </w:r>
       <w:r>
         <w:rPr>
-          <w:rFonts w:asciiTheme="minorHAnsi" w:hAnsiTheme="minorHAnsi" w:cstheme="minorHAnsi"/>
-          <w:color w:val="000000" w:themeColor="text1"/>
-          <w:sz w:val="15"/>
-          <w:szCs w:val="15"/>
+          <w:rFonts w:ascii="Calibri" w:hAnsi="Calibri" w:cs="Calibri"/>
+          <w:color w:val="000000" w:themeColor="text1"/>
+          <w:sz w:val="16"/>
+          <w:szCs w:val="16"/>
           <w:lang w:val="en-CN"/>
         </w:rPr>
         <w:t xml:space="preserve">to line </w:t>
       </w:r>
       <w:r>
         <w:rPr>
-          <w:rFonts w:asciiTheme="minorHAnsi" w:hAnsiTheme="minorHAnsi" w:cstheme="minorHAnsi"/>
+          <w:rFonts w:ascii="Calibri" w:hAnsi="Calibri" w:cs="Calibri"/>
           <w:b/>
           <w:bCs/>
           <w:color w:val="000000" w:themeColor="text1"/>
-          <w:sz w:val="15"/>
-          <w:szCs w:val="15"/>
+          <w:sz w:val="16"/>
+          <w:szCs w:val="16"/>
           <w:lang w:val="en-CN"/>
         </w:rPr>
         <w:t xml:space="preserve">3 </w:t>
       </w:r>
       <w:r>
         <w:rPr>
-          <w:rFonts w:asciiTheme="minorHAnsi" w:hAnsiTheme="minorHAnsi" w:cstheme="minorHAnsi"/>
-          <w:color w:val="000000" w:themeColor="text1"/>
-          <w:sz w:val="15"/>
-          <w:szCs w:val="15"/>
+          <w:rFonts w:ascii="Calibri" w:hAnsi="Calibri" w:cs="Calibri"/>
+          <w:color w:val="000000" w:themeColor="text1"/>
+          <w:sz w:val="16"/>
+          <w:szCs w:val="16"/>
           <w:lang w:val="en-CN"/>
         </w:rPr>
         <w:t xml:space="preserve">of </w:t>
       </w:r>
       <w:r>
         <w:rPr>
-          <w:rFonts w:asciiTheme="minorHAnsi" w:hAnsiTheme="minorHAnsi" w:cstheme="minorHAnsi"/>
+          <w:rFonts w:ascii="Calibri" w:hAnsi="Calibri" w:cs="Calibri"/>
           <w:i/>
           <w:iCs/>
           <w:color w:val="000000" w:themeColor="text1"/>
-          <w:sz w:val="15"/>
-          <w:szCs w:val="15"/>
+          <w:sz w:val="16"/>
+          <w:szCs w:val="16"/>
           <w:lang w:val="en-CN"/>
         </w:rPr>
         <w:t>fileB</w:t>
       </w:r>
       <w:r>
         <w:rPr>
-          <w:rFonts w:asciiTheme="minorHAnsi" w:hAnsiTheme="minorHAnsi" w:cstheme="minorHAnsi"/>
-          <w:color w:val="000000" w:themeColor="text1"/>
-          <w:sz w:val="15"/>
-          <w:szCs w:val="15"/>
+          <w:rFonts w:ascii="Calibri" w:hAnsi="Calibri" w:cs="Calibri"/>
+          <w:color w:val="000000" w:themeColor="text1"/>
+          <w:sz w:val="16"/>
+          <w:szCs w:val="16"/>
           <w:lang w:val="en-CN"/>
         </w:rPr>
         <w:t xml:space="preserve">; </w:t>
       </w:r>
       <w:r>
         <w:rPr>
-          <w:rFonts w:asciiTheme="minorHAnsi" w:hAnsiTheme="minorHAnsi" w:cstheme="minorHAnsi"/>
+          <w:rFonts w:ascii="Calibri" w:hAnsi="Calibri" w:cs="Calibri"/>
           <w:b/>
           <w:bCs/>
           <w:color w:val="000000" w:themeColor="text1"/>
-          <w:sz w:val="15"/>
-          <w:szCs w:val="15"/>
+          <w:sz w:val="16"/>
+          <w:szCs w:val="16"/>
           <w:lang w:val="en-CN"/>
         </w:rPr>
         <w:t>d</w:t>
       </w:r>
       <w:r>
         <w:rPr>
-          <w:rFonts w:asciiTheme="minorHAnsi" w:hAnsiTheme="minorHAnsi" w:cstheme="minorHAnsi"/>
-          <w:color w:val="000000" w:themeColor="text1"/>
-          <w:sz w:val="15"/>
-          <w:szCs w:val="15"/>
+          <w:rFonts w:ascii="Calibri" w:hAnsi="Calibri" w:cs="Calibri"/>
+          <w:color w:val="000000" w:themeColor="text1"/>
+          <w:sz w:val="16"/>
+          <w:szCs w:val="16"/>
           <w:lang w:val="en-CN"/>
         </w:rPr>
         <w:t xml:space="preserve">elete line </w:t>
       </w:r>
       <w:r>
         <w:rPr>
-          <w:rFonts w:asciiTheme="minorHAnsi" w:hAnsiTheme="minorHAnsi" w:cstheme="minorHAnsi"/>
+          <w:rFonts w:ascii="Calibri" w:hAnsi="Calibri" w:cs="Calibri"/>
           <w:b/>
           <w:bCs/>
           <w:color w:val="000000" w:themeColor="text1"/>
-          <w:sz w:val="15"/>
-          <w:szCs w:val="15"/>
+          <w:sz w:val="16"/>
+          <w:szCs w:val="16"/>
           <w:lang w:val="en-CN"/>
         </w:rPr>
         <w:t xml:space="preserve">1 </w:t>
       </w:r>
       <w:r>
         <w:rPr>
-          <w:rFonts w:asciiTheme="minorHAnsi" w:hAnsiTheme="minorHAnsi" w:cstheme="minorHAnsi"/>
-          <w:color w:val="000000" w:themeColor="text1"/>
-          <w:sz w:val="15"/>
-          <w:szCs w:val="15"/>
+          <w:rFonts w:ascii="Calibri" w:hAnsi="Calibri" w:cs="Calibri"/>
+          <w:color w:val="000000" w:themeColor="text1"/>
+          <w:sz w:val="16"/>
+          <w:szCs w:val="16"/>
           <w:lang w:val="en-CN"/>
         </w:rPr>
         <w:t xml:space="preserve">from </w:t>
       </w:r>
       <w:r>
         <w:rPr>
-          <w:rFonts w:asciiTheme="minorHAnsi" w:hAnsiTheme="minorHAnsi" w:cstheme="minorHAnsi"/>
+          <w:rFonts w:ascii="Calibri" w:hAnsi="Calibri" w:cs="Calibri"/>
           <w:i/>
           <w:iCs/>
           <w:color w:val="000000" w:themeColor="text1"/>
-          <w:sz w:val="15"/>
-          <w:szCs w:val="15"/>
+          <w:sz w:val="16"/>
+          <w:szCs w:val="16"/>
           <w:lang w:val="en-CN"/>
         </w:rPr>
         <w:t>fileB</w:t>
       </w:r>
       <w:r>
         <w:rPr>
-          <w:rFonts w:asciiTheme="minorHAnsi" w:hAnsiTheme="minorHAnsi" w:cstheme="minorHAnsi"/>
-          <w:color w:val="000000" w:themeColor="text1"/>
-          <w:sz w:val="15"/>
-          <w:szCs w:val="15"/>
-          <w:lang w:val="en-CN"/>
-        </w:rPr>
-        <w:t>, and the files will then be in sync starting at line</w:t>
-      </w:r>
-      <w:r>
-        <w:rPr>
-          <w:rFonts w:asciiTheme="minorHAnsi" w:hAnsiTheme="minorHAnsi" w:cstheme="minorHAnsi"/>
-          <w:color w:val="000000" w:themeColor="text1"/>
-          <w:sz w:val="15"/>
-          <w:szCs w:val="15"/>
-          <w:lang w:val="en-CN"/>
-        </w:rPr>
-        <w:t>.</w:t>
-      </w:r>
-    </w:p>
-    <w:p>
-      <w:pPr>
-        <w:rPr>
-          <w:rFonts w:asciiTheme="minorHAnsi" w:hAnsiTheme="minorHAnsi" w:cstheme="minorHAnsi"/>
-          <w:color w:val="000000" w:themeColor="text1"/>
-          <w:sz w:val="15"/>
-          <w:szCs w:val="15"/>
-        </w:rPr>
-      </w:pPr>
-      <w:r>
-        <w:rPr>
-          <w:rFonts w:asciiTheme="minorHAnsi" w:hAnsiTheme="minorHAnsi" w:cstheme="minorHAnsi"/>
+          <w:rFonts w:ascii="Calibri" w:hAnsi="Calibri" w:cs="Calibri"/>
+          <w:color w:val="000000" w:themeColor="text1"/>
+          <w:sz w:val="16"/>
+          <w:szCs w:val="16"/>
+          <w:lang w:val="en-CN"/>
+        </w:rPr>
+        <w:t>, and the files will then be in sync starting at line.</w:t>
+      </w:r>
+    </w:p>
+    <w:p>
+      <w:pPr>
+        <w:rPr>
+          <w:rFonts w:ascii="Calibri" w:hAnsi="Calibri" w:cs="Calibri"/>
+          <w:color w:val="000000" w:themeColor="text1"/>
+          <w:sz w:val="16"/>
+          <w:szCs w:val="16"/>
+        </w:rPr>
+      </w:pPr>
+      <w:r>
+        <w:rPr>
+          <w:rFonts w:ascii="Calibri" w:hAnsi="Calibri" w:cs="Calibri"/>
           <w:color w:val="0F9ED5" w:themeColor="accent4"/>
-          <w:sz w:val="15"/>
-          <w:szCs w:val="15"/>
+          <w:sz w:val="16"/>
+          <w:szCs w:val="16"/>
         </w:rPr>
         <w:t>cut</w:t>
       </w:r>
       <w:r>
         <w:rPr>
-          <w:rFonts w:asciiTheme="minorHAnsi" w:hAnsiTheme="minorHAnsi" w:cstheme="minorHAnsi"/>
-          <w:color w:val="000000" w:themeColor="text1"/>
-          <w:sz w:val="15"/>
-          <w:szCs w:val="15"/>
+          <w:rFonts w:ascii="Calibri" w:hAnsi="Calibri" w:cs="Calibri"/>
+          <w:color w:val="000000" w:themeColor="text1"/>
+          <w:sz w:val="16"/>
+          <w:szCs w:val="16"/>
         </w:rPr>
         <w:t xml:space="preserve"> -d-f</w:t>
       </w:r>
       <w:r>
         <w:rPr>
-          <w:rFonts w:asciiTheme="minorHAnsi" w:hAnsiTheme="minorHAnsi" w:cstheme="minorHAnsi"/>
-          <w:color w:val="000000" w:themeColor="text1"/>
-          <w:sz w:val="15"/>
-          <w:szCs w:val="15"/>
+          <w:rFonts w:ascii="Calibri" w:hAnsi="Calibri" w:cs="Calibri"/>
+          <w:color w:val="000000" w:themeColor="text1"/>
+          <w:sz w:val="16"/>
+          <w:szCs w:val="16"/>
         </w:rPr>
         <w:t xml:space="preserve">, </w:t>
       </w:r>
       <w:proofErr w:type="spellStart"/>
       <w:r>
         <w:rPr>
-          <w:rFonts w:asciiTheme="minorHAnsi" w:hAnsiTheme="minorHAnsi" w:cstheme="minorHAnsi"/>
+          <w:rFonts w:ascii="Calibri" w:hAnsi="Calibri" w:cs="Calibri"/>
           <w:color w:val="0F9ED5" w:themeColor="accent4"/>
-          <w:sz w:val="15"/>
-          <w:szCs w:val="15"/>
+          <w:sz w:val="16"/>
+          <w:szCs w:val="16"/>
         </w:rPr>
         <w:t>wc</w:t>
       </w:r>
       <w:proofErr w:type="spellEnd"/>
       <w:r>
         <w:rPr>
-          <w:rFonts w:asciiTheme="minorHAnsi" w:hAnsiTheme="minorHAnsi" w:cstheme="minorHAnsi"/>
-          <w:color w:val="000000" w:themeColor="text1"/>
-          <w:sz w:val="15"/>
-          <w:szCs w:val="15"/>
+          <w:rFonts w:ascii="Calibri" w:hAnsi="Calibri" w:cs="Calibri"/>
+          <w:color w:val="000000" w:themeColor="text1"/>
+          <w:sz w:val="16"/>
+          <w:szCs w:val="16"/>
         </w:rPr>
         <w:t xml:space="preserve"> </w:t>
       </w:r>
       <w:r>
         <w:rPr>
-          <w:rFonts w:asciiTheme="minorHAnsi" w:hAnsiTheme="minorHAnsi" w:cstheme="minorHAnsi"/>
-          <w:color w:val="000000" w:themeColor="text1"/>
-          <w:sz w:val="15"/>
-          <w:szCs w:val="15"/>
+          <w:rFonts w:ascii="Calibri" w:hAnsi="Calibri" w:cs="Calibri"/>
+          <w:color w:val="000000" w:themeColor="text1"/>
+          <w:sz w:val="16"/>
+          <w:szCs w:val="16"/>
         </w:rPr>
         <w:t>(</w:t>
       </w:r>
       <w:r>
         <w:rPr>
-          <w:rFonts w:asciiTheme="minorHAnsi" w:hAnsiTheme="minorHAnsi" w:cstheme="minorHAnsi"/>
-          <w:color w:val="000000" w:themeColor="text1"/>
-          <w:sz w:val="15"/>
-          <w:szCs w:val="15"/>
+          <w:rFonts w:ascii="Calibri" w:hAnsi="Calibri" w:cs="Calibri"/>
+          <w:color w:val="000000" w:themeColor="text1"/>
+          <w:sz w:val="16"/>
+          <w:szCs w:val="16"/>
         </w:rPr>
         <w:t>-</w:t>
       </w:r>
       <w:r>
         <w:rPr>
-          <w:rFonts w:asciiTheme="minorHAnsi" w:hAnsiTheme="minorHAnsi" w:cstheme="minorHAnsi"/>
-          <w:color w:val="000000" w:themeColor="text1"/>
-          <w:sz w:val="15"/>
-          <w:szCs w:val="15"/>
+          <w:rFonts w:ascii="Calibri" w:hAnsi="Calibri" w:cs="Calibri"/>
+          <w:color w:val="000000" w:themeColor="text1"/>
+          <w:sz w:val="16"/>
+          <w:szCs w:val="16"/>
         </w:rPr>
         <w:t xml:space="preserve">line, </w:t>
       </w:r>
       <w:r>
         <w:rPr>
-          <w:rFonts w:asciiTheme="minorHAnsi" w:hAnsiTheme="minorHAnsi" w:cstheme="minorHAnsi"/>
-          <w:color w:val="000000" w:themeColor="text1"/>
-          <w:sz w:val="15"/>
-          <w:szCs w:val="15"/>
+          <w:rFonts w:ascii="Calibri" w:hAnsi="Calibri" w:cs="Calibri"/>
+          <w:color w:val="000000" w:themeColor="text1"/>
+          <w:sz w:val="16"/>
+          <w:szCs w:val="16"/>
         </w:rPr>
         <w:t>-</w:t>
       </w:r>
       <w:r>
         <w:rPr>
-          <w:rFonts w:asciiTheme="minorHAnsi" w:hAnsiTheme="minorHAnsi" w:cstheme="minorHAnsi"/>
-          <w:color w:val="000000" w:themeColor="text1"/>
-          <w:sz w:val="15"/>
-          <w:szCs w:val="15"/>
+          <w:rFonts w:ascii="Calibri" w:hAnsi="Calibri" w:cs="Calibri"/>
+          <w:color w:val="000000" w:themeColor="text1"/>
+          <w:sz w:val="16"/>
+          <w:szCs w:val="16"/>
         </w:rPr>
         <w:t xml:space="preserve">word, </w:t>
       </w:r>
       <w:r>
         <w:rPr>
-          <w:rFonts w:asciiTheme="minorHAnsi" w:hAnsiTheme="minorHAnsi" w:cstheme="minorHAnsi"/>
-          <w:color w:val="000000" w:themeColor="text1"/>
-          <w:sz w:val="15"/>
-          <w:szCs w:val="15"/>
+          <w:rFonts w:ascii="Calibri" w:hAnsi="Calibri" w:cs="Calibri"/>
+          <w:color w:val="000000" w:themeColor="text1"/>
+          <w:sz w:val="16"/>
+          <w:szCs w:val="16"/>
         </w:rPr>
         <w:t>-</w:t>
       </w:r>
       <w:r>
         <w:rPr>
-          <w:rFonts w:asciiTheme="minorHAnsi" w:hAnsiTheme="minorHAnsi" w:cstheme="minorHAnsi"/>
-          <w:color w:val="000000" w:themeColor="text1"/>
-          <w:sz w:val="15"/>
-          <w:szCs w:val="15"/>
+          <w:rFonts w:ascii="Calibri" w:hAnsi="Calibri" w:cs="Calibri"/>
+          <w:color w:val="000000" w:themeColor="text1"/>
+          <w:sz w:val="16"/>
+          <w:szCs w:val="16"/>
         </w:rPr>
         <w:t>byte</w:t>
       </w:r>
       <w:r>
         <w:rPr>
-          <w:rFonts w:asciiTheme="minorHAnsi" w:hAnsiTheme="minorHAnsi" w:cstheme="minorHAnsi"/>
-          <w:color w:val="000000" w:themeColor="text1"/>
-          <w:sz w:val="15"/>
-          <w:szCs w:val="15"/>
+          <w:rFonts w:ascii="Calibri" w:hAnsi="Calibri" w:cs="Calibri"/>
+          <w:color w:val="000000" w:themeColor="text1"/>
+          <w:sz w:val="16"/>
+          <w:szCs w:val="16"/>
         </w:rPr>
         <w:t>)</w:t>
       </w:r>
       <w:r>
         <w:rPr>
-          <w:rFonts w:asciiTheme="minorHAnsi" w:hAnsiTheme="minorHAnsi" w:cstheme="minorHAnsi"/>
-          <w:color w:val="000000" w:themeColor="text1"/>
-          <w:sz w:val="15"/>
-          <w:szCs w:val="15"/>
+          <w:rFonts w:ascii="Calibri" w:hAnsi="Calibri" w:cs="Calibri"/>
+          <w:color w:val="000000" w:themeColor="text1"/>
+          <w:sz w:val="16"/>
+          <w:szCs w:val="16"/>
         </w:rPr>
         <w:t xml:space="preserve">, </w:t>
       </w:r>
       <w:r>
         <w:rPr>
-          <w:rFonts w:asciiTheme="minorHAnsi" w:hAnsiTheme="minorHAnsi" w:cstheme="minorHAnsi"/>
+          <w:rFonts w:ascii="Calibri" w:hAnsi="Calibri" w:cs="Calibri"/>
           <w:color w:val="0F9ED5" w:themeColor="accent4"/>
-          <w:sz w:val="15"/>
-          <w:szCs w:val="15"/>
+          <w:sz w:val="16"/>
+          <w:szCs w:val="16"/>
         </w:rPr>
         <w:t>sort</w:t>
       </w:r>
       <w:r>
         <w:rPr>
-          <w:rFonts w:asciiTheme="minorHAnsi" w:hAnsiTheme="minorHAnsi" w:cstheme="minorHAnsi"/>
-          <w:color w:val="000000" w:themeColor="text1"/>
-          <w:sz w:val="15"/>
-          <w:szCs w:val="15"/>
+          <w:rFonts w:ascii="Calibri" w:hAnsi="Calibri" w:cs="Calibri"/>
+          <w:color w:val="000000" w:themeColor="text1"/>
+          <w:sz w:val="16"/>
+          <w:szCs w:val="16"/>
         </w:rPr>
         <w:t xml:space="preserve"> -n-r</w:t>
       </w:r>
       <w:r>
         <w:rPr>
-          <w:rFonts w:asciiTheme="minorHAnsi" w:hAnsiTheme="minorHAnsi" w:cstheme="minorHAnsi"/>
-          <w:color w:val="000000" w:themeColor="text1"/>
-          <w:sz w:val="15"/>
-          <w:szCs w:val="15"/>
+          <w:rFonts w:ascii="Calibri" w:hAnsi="Calibri" w:cs="Calibri"/>
+          <w:color w:val="000000" w:themeColor="text1"/>
+          <w:sz w:val="16"/>
+          <w:szCs w:val="16"/>
         </w:rPr>
         <w:t>-k-t</w:t>
       </w:r>
       <w:r>
         <w:rPr>
-          <w:rFonts w:asciiTheme="minorHAnsi" w:hAnsiTheme="minorHAnsi" w:cstheme="minorHAnsi"/>
-          <w:color w:val="000000" w:themeColor="text1"/>
-          <w:sz w:val="15"/>
-          <w:szCs w:val="15"/>
+          <w:rFonts w:ascii="Calibri" w:hAnsi="Calibri" w:cs="Calibri"/>
+          <w:color w:val="000000" w:themeColor="text1"/>
+          <w:sz w:val="16"/>
+          <w:szCs w:val="16"/>
         </w:rPr>
         <w:t xml:space="preserve">, </w:t>
       </w:r>
       <w:proofErr w:type="spellStart"/>
       <w:r>
         <w:rPr>
-          <w:rFonts w:asciiTheme="minorHAnsi" w:hAnsiTheme="minorHAnsi" w:cstheme="minorHAnsi"/>
+          <w:rFonts w:ascii="Calibri" w:hAnsi="Calibri" w:cs="Calibri"/>
           <w:color w:val="0F9ED5" w:themeColor="accent4"/>
-          <w:sz w:val="15"/>
-          <w:szCs w:val="15"/>
+          <w:sz w:val="16"/>
+          <w:szCs w:val="16"/>
         </w:rPr>
         <w:t>uniq</w:t>
       </w:r>
       <w:proofErr w:type="spellEnd"/>
       <w:r>
         <w:rPr>
-          <w:rFonts w:asciiTheme="minorHAnsi" w:hAnsiTheme="minorHAnsi" w:cstheme="minorHAnsi"/>
+          <w:rFonts w:ascii="Calibri" w:hAnsi="Calibri" w:cs="Calibri"/>
           <w:color w:val="0F9ED5" w:themeColor="accent4"/>
-          <w:sz w:val="15"/>
-          <w:szCs w:val="15"/>
+          <w:sz w:val="16"/>
+          <w:szCs w:val="16"/>
         </w:rPr>
         <w:t xml:space="preserve">, spell, </w:t>
       </w:r>
       <w:proofErr w:type="spellStart"/>
       <w:r>
         <w:rPr>
-          <w:rFonts w:asciiTheme="minorHAnsi" w:hAnsiTheme="minorHAnsi" w:cstheme="minorHAnsi"/>
+          <w:rFonts w:ascii="Calibri" w:hAnsi="Calibri" w:cs="Calibri"/>
           <w:color w:val="0F9ED5" w:themeColor="accent4"/>
-          <w:sz w:val="15"/>
-          <w:szCs w:val="15"/>
+          <w:sz w:val="16"/>
+          <w:szCs w:val="16"/>
         </w:rPr>
         <w:t>su</w:t>
       </w:r>
       <w:proofErr w:type="spellEnd"/>
       <w:r>
         <w:rPr>
-          <w:rFonts w:asciiTheme="minorHAnsi" w:hAnsiTheme="minorHAnsi" w:cstheme="minorHAnsi"/>
+          <w:rFonts w:ascii="Calibri" w:hAnsi="Calibri" w:cs="Calibri"/>
           <w:color w:val="0F9ED5" w:themeColor="accent4"/>
-          <w:sz w:val="15"/>
-          <w:szCs w:val="15"/>
+          <w:sz w:val="16"/>
+          <w:szCs w:val="16"/>
         </w:rPr>
         <w:t>, yum</w:t>
       </w:r>
       <w:r>
         <w:rPr>
-          <w:rFonts w:asciiTheme="minorHAnsi" w:hAnsiTheme="minorHAnsi" w:cstheme="minorHAnsi"/>
+          <w:rFonts w:ascii="Calibri" w:hAnsi="Calibri" w:cs="Calibri"/>
           <w:color w:val="0F9ED5" w:themeColor="accent4"/>
-          <w:sz w:val="15"/>
-          <w:szCs w:val="15"/>
+          <w:sz w:val="16"/>
+          <w:szCs w:val="16"/>
         </w:rPr>
         <w:t xml:space="preserve">, man </w:t>
       </w:r>
       <w:proofErr w:type="spellStart"/>
       <w:r>
         <w:rPr>
-          <w:rFonts w:asciiTheme="minorHAnsi" w:hAnsiTheme="minorHAnsi" w:cstheme="minorHAnsi"/>
-          <w:color w:val="000000" w:themeColor="text1"/>
-          <w:sz w:val="15"/>
-          <w:szCs w:val="15"/>
+          <w:rFonts w:ascii="Calibri" w:hAnsi="Calibri" w:cs="Calibri"/>
+          <w:color w:val="000000" w:themeColor="text1"/>
+          <w:sz w:val="16"/>
+          <w:szCs w:val="16"/>
         </w:rPr>
         <w:t>cmd</w:t>
       </w:r>
@@ -812,86 +800,106 @@
     <w:p>
       <w:pPr>
         <w:rPr>
-          <w:rFonts w:asciiTheme="minorHAnsi" w:hAnsiTheme="minorHAnsi" w:cstheme="minorHAnsi"/>
-          <w:color w:val="000000" w:themeColor="text1"/>
-          <w:sz w:val="15"/>
-          <w:szCs w:val="15"/>
-        </w:rPr>
-      </w:pPr>
-      <w:r>
-        <w:rPr>
-          <w:rFonts w:asciiTheme="minorHAnsi" w:hAnsiTheme="minorHAnsi" w:cstheme="minorHAnsi"/>
+          <w:rFonts w:ascii="Calibri" w:hAnsi="Calibri" w:cs="Calibri"/>
+          <w:color w:val="000000" w:themeColor="text1"/>
+          <w:sz w:val="16"/>
+          <w:szCs w:val="16"/>
+        </w:rPr>
+      </w:pPr>
+      <w:r>
+        <w:rPr>
+          <w:rFonts w:ascii="Calibri" w:hAnsi="Calibri" w:cs="Calibri"/>
           <w:color w:val="0F9ED5" w:themeColor="accent4"/>
-          <w:sz w:val="15"/>
-          <w:szCs w:val="15"/>
+          <w:sz w:val="16"/>
+          <w:szCs w:val="16"/>
         </w:rPr>
         <w:t>find</w:t>
       </w:r>
       <w:r>
         <w:rPr>
-          <w:rFonts w:asciiTheme="minorHAnsi" w:hAnsiTheme="minorHAnsi" w:cstheme="minorHAnsi"/>
-          <w:color w:val="000000" w:themeColor="text1"/>
-          <w:sz w:val="15"/>
-          <w:szCs w:val="15"/>
-        </w:rPr>
-        <w:t>: [path][-name][-type f/d]</w:t>
-      </w:r>
-    </w:p>
-    <w:p>
-      <w:pPr>
-        <w:rPr>
-          <w:rFonts w:asciiTheme="minorHAnsi" w:hAnsiTheme="minorHAnsi" w:cstheme="minorHAnsi"/>
-          <w:color w:val="000000" w:themeColor="text1"/>
-          <w:sz w:val="15"/>
-          <w:szCs w:val="15"/>
-        </w:rPr>
-      </w:pPr>
-      <w:r>
-        <w:rPr>
-          <w:rFonts w:asciiTheme="minorHAnsi" w:hAnsiTheme="minorHAnsi" w:cstheme="minorHAnsi"/>
+          <w:rFonts w:ascii="Calibri" w:hAnsi="Calibri" w:cs="Calibri"/>
+          <w:color w:val="000000" w:themeColor="text1"/>
+          <w:sz w:val="16"/>
+          <w:szCs w:val="16"/>
+        </w:rPr>
+        <w:t>: [path][-</w:t>
+      </w:r>
+      <w:proofErr w:type="gramStart"/>
+      <w:r>
+        <w:rPr>
+          <w:rFonts w:ascii="Calibri" w:hAnsi="Calibri" w:cs="Calibri"/>
+          <w:color w:val="000000" w:themeColor="text1"/>
+          <w:sz w:val="16"/>
+          <w:szCs w:val="16"/>
+        </w:rPr>
+        <w:t>name][</w:t>
+      </w:r>
+      <w:proofErr w:type="gramEnd"/>
+      <w:r>
+        <w:rPr>
+          <w:rFonts w:ascii="Calibri" w:hAnsi="Calibri" w:cs="Calibri"/>
+          <w:color w:val="000000" w:themeColor="text1"/>
+          <w:sz w:val="16"/>
+          <w:szCs w:val="16"/>
+        </w:rPr>
+        <w:t>-type f/d]</w:t>
+      </w:r>
+    </w:p>
+    <w:p>
+      <w:pPr>
+        <w:rPr>
+          <w:rFonts w:ascii="Calibri" w:hAnsi="Calibri" w:cs="Calibri"/>
+          <w:color w:val="000000" w:themeColor="text1"/>
+          <w:sz w:val="16"/>
+          <w:szCs w:val="16"/>
+        </w:rPr>
+      </w:pPr>
+      <w:r>
+        <w:rPr>
+          <w:rFonts w:ascii="Calibri" w:hAnsi="Calibri" w:cs="Calibri"/>
           <w:color w:val="0F9ED5" w:themeColor="accent4"/>
-          <w:sz w:val="15"/>
-          <w:szCs w:val="15"/>
+          <w:sz w:val="16"/>
+          <w:szCs w:val="16"/>
         </w:rPr>
         <w:t>grep</w:t>
       </w:r>
       <w:proofErr w:type="gramStart"/>
       <w:r>
         <w:rPr>
-          <w:rFonts w:asciiTheme="minorHAnsi" w:hAnsiTheme="minorHAnsi" w:cstheme="minorHAnsi"/>
-          <w:color w:val="000000" w:themeColor="text1"/>
-          <w:sz w:val="15"/>
-          <w:szCs w:val="15"/>
+          <w:rFonts w:ascii="Calibri" w:hAnsi="Calibri" w:cs="Calibri"/>
+          <w:color w:val="000000" w:themeColor="text1"/>
+          <w:sz w:val="16"/>
+          <w:szCs w:val="16"/>
         </w:rPr>
         <w:t>: .</w:t>
       </w:r>
       <w:proofErr w:type="gramEnd"/>
       <w:r>
         <w:rPr>
-          <w:rFonts w:asciiTheme="minorHAnsi" w:hAnsiTheme="minorHAnsi" w:cstheme="minorHAnsi"/>
-          <w:color w:val="000000" w:themeColor="text1"/>
-          <w:sz w:val="15"/>
-          <w:szCs w:val="15"/>
+          <w:rFonts w:ascii="Calibri" w:hAnsi="Calibri" w:cs="Calibri"/>
+          <w:color w:val="000000" w:themeColor="text1"/>
+          <w:sz w:val="16"/>
+          <w:szCs w:val="16"/>
         </w:rPr>
         <w:t>^$ ?+* [] \ (){</w:t>
       </w:r>
       <w:proofErr w:type="spellStart"/>
       <w:r>
         <w:rPr>
-          <w:rFonts w:asciiTheme="minorHAnsi" w:hAnsiTheme="minorHAnsi" w:cstheme="minorHAnsi"/>
-          <w:color w:val="000000" w:themeColor="text1"/>
-          <w:sz w:val="15"/>
-          <w:szCs w:val="15"/>
+          <w:rFonts w:ascii="Calibri" w:hAnsi="Calibri" w:cs="Calibri"/>
+          <w:color w:val="000000" w:themeColor="text1"/>
+          <w:sz w:val="16"/>
+          <w:szCs w:val="16"/>
         </w:rPr>
         <w:t>n,m</w:t>
       </w:r>
       <w:proofErr w:type="spellEnd"/>
       <w:r>
         <w:rPr>
-          <w:rFonts w:asciiTheme="minorHAnsi" w:hAnsiTheme="minorHAnsi" w:cstheme="minorHAnsi"/>
-          <w:color w:val="000000" w:themeColor="text1"/>
-          <w:sz w:val="15"/>
-          <w:szCs w:val="15"/>
+          <w:rFonts w:ascii="Calibri" w:hAnsi="Calibri" w:cs="Calibri"/>
+          <w:color w:val="000000" w:themeColor="text1"/>
+          <w:sz w:val="16"/>
+          <w:szCs w:val="16"/>
         </w:rPr>
         <w:t>} -E‘ ’</w:t>
       </w:r>
@@ -899,19 +907,19 @@
     <w:p>
       <w:pPr>
         <w:rPr>
-          <w:rFonts w:asciiTheme="minorHAnsi" w:hAnsiTheme="minorHAnsi" w:cstheme="minorHAnsi"/>
+          <w:rFonts w:ascii="Calibri" w:hAnsi="Calibri" w:cs="Calibri"/>
           <w:color w:val="0F9ED5" w:themeColor="accent4"/>
-          <w:sz w:val="15"/>
-          <w:szCs w:val="15"/>
+          <w:sz w:val="16"/>
+          <w:szCs w:val="16"/>
         </w:rPr>
       </w:pPr>
       <w:proofErr w:type="spellStart"/>
       <w:r>
         <w:rPr>
-          <w:rFonts w:asciiTheme="minorHAnsi" w:hAnsiTheme="minorHAnsi" w:cstheme="minorHAnsi"/>
+          <w:rFonts w:ascii="Calibri" w:hAnsi="Calibri" w:cs="Calibri"/>
           <w:color w:val="0F9ED5" w:themeColor="accent4"/>
-          <w:sz w:val="15"/>
-          <w:szCs w:val="15"/>
+          <w:sz w:val="16"/>
+          <w:szCs w:val="16"/>
         </w:rPr>
         <w:t>Redirection&amp;Pipe</w:t>
       </w:r>
@@ -920,45 +928,45 @@
     <w:p>
       <w:pPr>
         <w:rPr>
-          <w:rFonts w:asciiTheme="minorHAnsi" w:hAnsiTheme="minorHAnsi" w:cstheme="minorHAnsi"/>
-          <w:color w:val="000000" w:themeColor="text1"/>
-          <w:sz w:val="15"/>
-          <w:szCs w:val="15"/>
-        </w:rPr>
-      </w:pPr>
-      <w:r>
-        <w:rPr>
-          <w:rFonts w:asciiTheme="minorHAnsi" w:hAnsiTheme="minorHAnsi" w:cstheme="minorHAnsi"/>
-          <w:color w:val="000000" w:themeColor="text1"/>
-          <w:sz w:val="15"/>
-          <w:szCs w:val="15"/>
+          <w:rFonts w:ascii="Calibri" w:hAnsi="Calibri" w:cs="Calibri"/>
+          <w:color w:val="000000" w:themeColor="text1"/>
+          <w:sz w:val="16"/>
+          <w:szCs w:val="16"/>
+        </w:rPr>
+      </w:pPr>
+      <w:r>
+        <w:rPr>
+          <w:rFonts w:ascii="Calibri" w:hAnsi="Calibri" w:cs="Calibri"/>
+          <w:color w:val="000000" w:themeColor="text1"/>
+          <w:sz w:val="16"/>
+          <w:szCs w:val="16"/>
         </w:rPr>
         <w:t xml:space="preserve">&gt;: </w:t>
       </w:r>
       <w:r>
         <w:rPr>
-          <w:rFonts w:asciiTheme="minorHAnsi" w:hAnsiTheme="minorHAnsi" w:cstheme="minorHAnsi"/>
-          <w:color w:val="000000" w:themeColor="text1"/>
-          <w:sz w:val="15"/>
-          <w:szCs w:val="15"/>
+          <w:rFonts w:ascii="Calibri" w:hAnsi="Calibri" w:cs="Calibri"/>
+          <w:color w:val="000000" w:themeColor="text1"/>
+          <w:sz w:val="16"/>
+          <w:szCs w:val="16"/>
         </w:rPr>
         <w:t xml:space="preserve">send </w:t>
       </w:r>
       <w:r>
         <w:rPr>
-          <w:rFonts w:asciiTheme="minorHAnsi" w:hAnsiTheme="minorHAnsi" w:cstheme="minorHAnsi"/>
-          <w:color w:val="000000" w:themeColor="text1"/>
-          <w:sz w:val="15"/>
-          <w:szCs w:val="15"/>
+          <w:rFonts w:ascii="Calibri" w:hAnsi="Calibri" w:cs="Calibri"/>
+          <w:color w:val="000000" w:themeColor="text1"/>
+          <w:sz w:val="16"/>
+          <w:szCs w:val="16"/>
         </w:rPr>
         <w:t>into a file</w:t>
       </w:r>
       <w:r>
         <w:rPr>
-          <w:rFonts w:asciiTheme="minorHAnsi" w:hAnsiTheme="minorHAnsi" w:cstheme="minorHAnsi"/>
-          <w:color w:val="000000" w:themeColor="text1"/>
-          <w:sz w:val="15"/>
-          <w:szCs w:val="15"/>
+          <w:rFonts w:ascii="Calibri" w:hAnsi="Calibri" w:cs="Calibri"/>
+          <w:color w:val="000000" w:themeColor="text1"/>
+          <w:sz w:val="16"/>
+          <w:szCs w:val="16"/>
         </w:rPr>
         <w:t xml:space="preserve"> &gt;&gt;: append</w:t>
       </w:r>
@@ -966,27 +974,27 @@
     <w:p>
       <w:pPr>
         <w:rPr>
-          <w:rFonts w:asciiTheme="minorHAnsi" w:hAnsiTheme="minorHAnsi" w:cstheme="minorHAnsi"/>
-          <w:color w:val="000000" w:themeColor="text1"/>
-          <w:sz w:val="15"/>
-          <w:szCs w:val="15"/>
-        </w:rPr>
-      </w:pPr>
-      <w:r>
-        <w:rPr>
-          <w:rFonts w:asciiTheme="minorHAnsi" w:hAnsiTheme="minorHAnsi" w:cstheme="minorHAnsi"/>
-          <w:color w:val="000000" w:themeColor="text1"/>
-          <w:sz w:val="15"/>
-          <w:szCs w:val="15"/>
+          <w:rFonts w:ascii="Calibri" w:hAnsi="Calibri" w:cs="Calibri"/>
+          <w:color w:val="000000" w:themeColor="text1"/>
+          <w:sz w:val="16"/>
+          <w:szCs w:val="16"/>
+        </w:rPr>
+      </w:pPr>
+      <w:r>
+        <w:rPr>
+          <w:rFonts w:ascii="Calibri" w:hAnsi="Calibri" w:cs="Calibri"/>
+          <w:color w:val="000000" w:themeColor="text1"/>
+          <w:sz w:val="16"/>
+          <w:szCs w:val="16"/>
         </w:rPr>
         <w:t>&gt;|: force to be written</w:t>
       </w:r>
       <w:r>
         <w:rPr>
-          <w:rFonts w:asciiTheme="minorHAnsi" w:hAnsiTheme="minorHAnsi" w:cstheme="minorHAnsi"/>
-          <w:color w:val="000000" w:themeColor="text1"/>
-          <w:sz w:val="15"/>
-          <w:szCs w:val="15"/>
+          <w:rFonts w:ascii="Calibri" w:hAnsi="Calibri" w:cs="Calibri"/>
+          <w:color w:val="000000" w:themeColor="text1"/>
+          <w:sz w:val="16"/>
+          <w:szCs w:val="16"/>
         </w:rPr>
         <w:t>, 2&gt;&amp;1</w:t>
       </w:r>
@@ -994,18 +1002,18 @@
     <w:p>
       <w:pPr>
         <w:rPr>
-          <w:rFonts w:asciiTheme="minorHAnsi" w:hAnsiTheme="minorHAnsi" w:cstheme="minorHAnsi"/>
-          <w:color w:val="000000" w:themeColor="text1"/>
-          <w:sz w:val="15"/>
-          <w:szCs w:val="15"/>
-        </w:rPr>
-      </w:pPr>
-      <w:r>
-        <w:rPr>
-          <w:rFonts w:asciiTheme="minorHAnsi" w:hAnsiTheme="minorHAnsi" w:cstheme="minorHAnsi"/>
-          <w:color w:val="000000" w:themeColor="text1"/>
-          <w:sz w:val="15"/>
-          <w:szCs w:val="15"/>
+          <w:rFonts w:ascii="Calibri" w:hAnsi="Calibri" w:cs="Calibri"/>
+          <w:color w:val="000000" w:themeColor="text1"/>
+          <w:sz w:val="16"/>
+          <w:szCs w:val="16"/>
+        </w:rPr>
+      </w:pPr>
+      <w:r>
+        <w:rPr>
+          <w:rFonts w:ascii="Calibri" w:hAnsi="Calibri" w:cs="Calibri"/>
+          <w:color w:val="000000" w:themeColor="text1"/>
+          <w:sz w:val="16"/>
+          <w:szCs w:val="16"/>
         </w:rPr>
         <w:t>0: input 1: output 2: error output</w:t>
       </w:r>
@@ -1013,65 +1021,65 @@
     <w:p>
       <w:pPr>
         <w:rPr>
-          <w:rFonts w:asciiTheme="minorHAnsi" w:hAnsiTheme="minorHAnsi" w:cstheme="minorHAnsi"/>
-          <w:color w:val="000000" w:themeColor="text1"/>
-          <w:sz w:val="15"/>
-          <w:szCs w:val="15"/>
-        </w:rPr>
-      </w:pPr>
-      <w:r>
-        <w:rPr>
-          <w:rFonts w:asciiTheme="minorHAnsi" w:hAnsiTheme="minorHAnsi" w:cstheme="minorHAnsi"/>
-          <w:color w:val="000000" w:themeColor="text1"/>
-          <w:sz w:val="15"/>
-          <w:szCs w:val="15"/>
+          <w:rFonts w:ascii="Calibri" w:hAnsi="Calibri" w:cs="Calibri"/>
+          <w:color w:val="000000" w:themeColor="text1"/>
+          <w:sz w:val="16"/>
+          <w:szCs w:val="16"/>
+        </w:rPr>
+      </w:pPr>
+      <w:r>
+        <w:rPr>
+          <w:rFonts w:ascii="Calibri" w:hAnsi="Calibri" w:cs="Calibri"/>
+          <w:color w:val="000000" w:themeColor="text1"/>
+          <w:sz w:val="16"/>
+          <w:szCs w:val="16"/>
         </w:rPr>
         <w:t xml:space="preserve">&lt;: Input </w:t>
       </w:r>
       <w:r>
         <w:rPr>
-          <w:rFonts w:asciiTheme="minorHAnsi" w:hAnsiTheme="minorHAnsi" w:cstheme="minorHAnsi"/>
-          <w:color w:val="000000" w:themeColor="text1"/>
-          <w:sz w:val="15"/>
-          <w:szCs w:val="15"/>
+          <w:rFonts w:ascii="Calibri" w:hAnsi="Calibri" w:cs="Calibri"/>
+          <w:color w:val="000000" w:themeColor="text1"/>
+          <w:sz w:val="16"/>
+          <w:szCs w:val="16"/>
         </w:rPr>
         <w:tab/>
         <w:t xml:space="preserve">|: </w:t>
       </w:r>
       <w:r>
         <w:rPr>
-          <w:rFonts w:asciiTheme="minorHAnsi" w:hAnsiTheme="minorHAnsi" w:cstheme="minorHAnsi"/>
-          <w:color w:val="000000" w:themeColor="text1"/>
-          <w:sz w:val="15"/>
-          <w:szCs w:val="15"/>
+          <w:rFonts w:ascii="Calibri" w:hAnsi="Calibri" w:cs="Calibri"/>
+          <w:color w:val="000000" w:themeColor="text1"/>
+          <w:sz w:val="16"/>
+          <w:szCs w:val="16"/>
         </w:rPr>
         <w:t xml:space="preserve">output </w:t>
       </w:r>
       <w:r>
         <w:rPr>
-          <w:rFonts w:asciiTheme="minorHAnsi" w:hAnsiTheme="minorHAnsi" w:cstheme="minorHAnsi"/>
-          <w:color w:val="000000" w:themeColor="text1"/>
-          <w:sz w:val="15"/>
-          <w:szCs w:val="15"/>
+          <w:rFonts w:ascii="Calibri" w:hAnsi="Calibri" w:cs="Calibri"/>
+          <w:color w:val="000000" w:themeColor="text1"/>
+          <w:sz w:val="16"/>
+          <w:szCs w:val="16"/>
         </w:rPr>
         <w:sym w:font="Wingdings" w:char="F0E0"/>
       </w:r>
       <w:r>
         <w:rPr>
-          <w:rFonts w:asciiTheme="minorHAnsi" w:hAnsiTheme="minorHAnsi" w:cstheme="minorHAnsi"/>
-          <w:color w:val="000000" w:themeColor="text1"/>
-          <w:sz w:val="15"/>
-          <w:szCs w:val="15"/>
+          <w:rFonts w:ascii="Calibri" w:hAnsi="Calibri" w:cs="Calibri"/>
+          <w:color w:val="000000" w:themeColor="text1"/>
+          <w:sz w:val="16"/>
+          <w:szCs w:val="16"/>
         </w:rPr>
         <w:t xml:space="preserve"> </w:t>
       </w:r>
       <w:proofErr w:type="spellStart"/>
       <w:r>
         <w:rPr>
-          <w:rFonts w:asciiTheme="minorHAnsi" w:hAnsiTheme="minorHAnsi" w:cstheme="minorHAnsi"/>
-          <w:color w:val="000000" w:themeColor="text1"/>
-          <w:sz w:val="15"/>
-          <w:szCs w:val="15"/>
+          <w:rFonts w:ascii="Calibri" w:hAnsi="Calibri" w:cs="Calibri"/>
+          <w:color w:val="000000" w:themeColor="text1"/>
+          <w:sz w:val="16"/>
+          <w:szCs w:val="16"/>
         </w:rPr>
         <w:t>Programm</w:t>
       </w:r>
@@ -1080,32 +1088,32 @@
     <w:p>
       <w:pPr>
         <w:rPr>
-          <w:rFonts w:asciiTheme="minorHAnsi" w:hAnsiTheme="minorHAnsi" w:cstheme="minorHAnsi"/>
-          <w:color w:val="000000" w:themeColor="text1"/>
-          <w:sz w:val="15"/>
-          <w:szCs w:val="15"/>
-        </w:rPr>
-      </w:pPr>
-    </w:p>
-    <w:p>
-      <w:pPr>
-        <w:rPr>
-          <w:rFonts w:asciiTheme="minorHAnsi" w:hAnsiTheme="minorHAnsi" w:cstheme="minorHAnsi"/>
+          <w:rFonts w:ascii="Calibri" w:hAnsi="Calibri" w:cs="Calibri"/>
+          <w:color w:val="000000" w:themeColor="text1"/>
+          <w:sz w:val="16"/>
+          <w:szCs w:val="16"/>
+        </w:rPr>
+      </w:pPr>
+    </w:p>
+    <w:p>
+      <w:pPr>
+        <w:rPr>
+          <w:rFonts w:ascii="Calibri" w:hAnsi="Calibri" w:cs="Calibri"/>
           <w:i/>
           <w:iCs/>
           <w:color w:val="000000" w:themeColor="text1"/>
-          <w:sz w:val="15"/>
-          <w:szCs w:val="15"/>
-        </w:rPr>
-      </w:pPr>
-      <w:r>
-        <w:rPr>
-          <w:rFonts w:asciiTheme="minorHAnsi" w:hAnsiTheme="minorHAnsi" w:cstheme="minorHAnsi"/>
+          <w:sz w:val="16"/>
+          <w:szCs w:val="16"/>
+        </w:rPr>
+      </w:pPr>
+      <w:r>
+        <w:rPr>
+          <w:rFonts w:ascii="Calibri" w:hAnsi="Calibri" w:cs="Calibri"/>
           <w:i/>
           <w:iCs/>
           <w:color w:val="000000" w:themeColor="text1"/>
-          <w:sz w:val="15"/>
-          <w:szCs w:val="15"/>
+          <w:sz w:val="16"/>
+          <w:szCs w:val="16"/>
         </w:rPr>
         <w:t>Module 2 Shell Script</w:t>
       </w:r>
@@ -1113,29 +1121,29 @@
     <w:p>
       <w:pPr>
         <w:rPr>
-          <w:rFonts w:asciiTheme="minorHAnsi" w:hAnsiTheme="minorHAnsi" w:cstheme="minorHAnsi"/>
+          <w:rFonts w:ascii="Calibri" w:hAnsi="Calibri" w:cs="Calibri"/>
           <w:color w:val="4EA72E" w:themeColor="accent6"/>
-          <w:sz w:val="15"/>
-          <w:szCs w:val="15"/>
+          <w:sz w:val="16"/>
+          <w:szCs w:val="16"/>
         </w:rPr>
       </w:pPr>
       <w:proofErr w:type="gramStart"/>
       <w:r>
         <w:rPr>
-          <w:rFonts w:asciiTheme="minorHAnsi" w:hAnsiTheme="minorHAnsi" w:cstheme="minorHAnsi"/>
+          <w:rFonts w:ascii="Calibri" w:hAnsi="Calibri" w:cs="Calibri"/>
           <w:color w:val="4EA72E" w:themeColor="accent6"/>
-          <w:sz w:val="15"/>
-          <w:szCs w:val="15"/>
+          <w:sz w:val="16"/>
+          <w:szCs w:val="16"/>
         </w:rPr>
         <w:t>#!/</w:t>
       </w:r>
       <w:proofErr w:type="gramEnd"/>
       <w:r>
         <w:rPr>
-          <w:rFonts w:asciiTheme="minorHAnsi" w:hAnsiTheme="minorHAnsi" w:cstheme="minorHAnsi"/>
+          <w:rFonts w:ascii="Calibri" w:hAnsi="Calibri" w:cs="Calibri"/>
           <w:color w:val="4EA72E" w:themeColor="accent6"/>
-          <w:sz w:val="15"/>
-          <w:szCs w:val="15"/>
+          <w:sz w:val="16"/>
+          <w:szCs w:val="16"/>
         </w:rPr>
         <w:t>bin/bash</w:t>
       </w:r>
@@ -1143,49 +1151,49 @@
     <w:p>
       <w:pPr>
         <w:rPr>
-          <w:rFonts w:asciiTheme="minorHAnsi" w:hAnsiTheme="minorHAnsi" w:cstheme="minorHAnsi"/>
+          <w:rFonts w:ascii="Calibri" w:hAnsi="Calibri" w:cs="Calibri"/>
           <w:color w:val="0F9ED5" w:themeColor="accent4"/>
-          <w:sz w:val="15"/>
-          <w:szCs w:val="15"/>
+          <w:sz w:val="16"/>
+          <w:szCs w:val="16"/>
         </w:rPr>
       </w:pPr>
       <w:proofErr w:type="spellStart"/>
       <w:r>
         <w:rPr>
-          <w:rFonts w:asciiTheme="minorHAnsi" w:hAnsiTheme="minorHAnsi" w:cstheme="minorHAnsi"/>
+          <w:rFonts w:ascii="Calibri" w:hAnsi="Calibri" w:cs="Calibri"/>
           <w:color w:val="0F9ED5" w:themeColor="accent4"/>
-          <w:sz w:val="15"/>
-          <w:szCs w:val="15"/>
+          <w:sz w:val="16"/>
+          <w:szCs w:val="16"/>
         </w:rPr>
         <w:t>chmod</w:t>
       </w:r>
       <w:proofErr w:type="spellEnd"/>
       <w:r>
         <w:rPr>
-          <w:rFonts w:asciiTheme="minorHAnsi" w:hAnsiTheme="minorHAnsi" w:cstheme="minorHAnsi"/>
+          <w:rFonts w:ascii="Calibri" w:hAnsi="Calibri" w:cs="Calibri"/>
           <w:color w:val="0F9ED5" w:themeColor="accent4"/>
-          <w:sz w:val="15"/>
-          <w:szCs w:val="15"/>
+          <w:sz w:val="16"/>
+          <w:szCs w:val="16"/>
         </w:rPr>
         <w:t xml:space="preserve"> </w:t>
       </w:r>
       <w:proofErr w:type="spellStart"/>
       <w:r>
         <w:rPr>
-          <w:rFonts w:asciiTheme="minorHAnsi" w:hAnsiTheme="minorHAnsi" w:cstheme="minorHAnsi"/>
+          <w:rFonts w:ascii="Calibri" w:hAnsi="Calibri" w:cs="Calibri"/>
           <w:color w:val="0F9ED5" w:themeColor="accent4"/>
-          <w:sz w:val="15"/>
-          <w:szCs w:val="15"/>
+          <w:sz w:val="16"/>
+          <w:szCs w:val="16"/>
         </w:rPr>
         <w:t>u+x</w:t>
       </w:r>
       <w:proofErr w:type="spellEnd"/>
       <w:r>
         <w:rPr>
-          <w:rFonts w:asciiTheme="minorHAnsi" w:hAnsiTheme="minorHAnsi" w:cstheme="minorHAnsi"/>
+          <w:rFonts w:ascii="Calibri" w:hAnsi="Calibri" w:cs="Calibri"/>
           <w:color w:val="0F9ED5" w:themeColor="accent4"/>
-          <w:sz w:val="15"/>
-          <w:szCs w:val="15"/>
+          <w:sz w:val="16"/>
+          <w:szCs w:val="16"/>
         </w:rPr>
         <w:t xml:space="preserve"> [program]</w:t>
       </w:r>
@@ -1193,29 +1201,29 @@
     <w:p>
       <w:pPr>
         <w:rPr>
-          <w:rFonts w:asciiTheme="minorHAnsi" w:hAnsiTheme="minorHAnsi" w:cstheme="minorHAnsi"/>
+          <w:rFonts w:ascii="Calibri" w:hAnsi="Calibri" w:cs="Calibri"/>
           <w:color w:val="0F9ED5" w:themeColor="accent4"/>
-          <w:sz w:val="15"/>
-          <w:szCs w:val="15"/>
+          <w:sz w:val="16"/>
+          <w:szCs w:val="16"/>
         </w:rPr>
       </w:pPr>
       <w:proofErr w:type="gramStart"/>
       <w:r>
         <w:rPr>
-          <w:rFonts w:asciiTheme="minorHAnsi" w:hAnsiTheme="minorHAnsi" w:cstheme="minorHAnsi"/>
+          <w:rFonts w:ascii="Calibri" w:hAnsi="Calibri" w:cs="Calibri"/>
           <w:color w:val="0F9ED5" w:themeColor="accent4"/>
-          <w:sz w:val="15"/>
-          <w:szCs w:val="15"/>
+          <w:sz w:val="16"/>
+          <w:szCs w:val="16"/>
         </w:rPr>
         <w:t>./</w:t>
       </w:r>
       <w:proofErr w:type="gramEnd"/>
       <w:r>
         <w:rPr>
-          <w:rFonts w:asciiTheme="minorHAnsi" w:hAnsiTheme="minorHAnsi" w:cstheme="minorHAnsi"/>
+          <w:rFonts w:ascii="Calibri" w:hAnsi="Calibri" w:cs="Calibri"/>
           <w:color w:val="0F9ED5" w:themeColor="accent4"/>
-          <w:sz w:val="15"/>
-          <w:szCs w:val="15"/>
+          <w:sz w:val="16"/>
+          <w:szCs w:val="16"/>
         </w:rPr>
         <w:t>[program]</w:t>
       </w:r>
@@ -1223,90 +1231,90 @@
     <w:p>
       <w:pPr>
         <w:rPr>
-          <w:rFonts w:asciiTheme="minorHAnsi" w:hAnsiTheme="minorHAnsi" w:cstheme="minorHAnsi"/>
-          <w:color w:val="000000" w:themeColor="text1"/>
-          <w:sz w:val="15"/>
-          <w:szCs w:val="15"/>
-        </w:rPr>
-      </w:pPr>
-      <w:r>
-        <w:rPr>
-          <w:rFonts w:asciiTheme="minorHAnsi" w:hAnsiTheme="minorHAnsi" w:cstheme="minorHAnsi"/>
-          <w:color w:val="000000" w:themeColor="text1"/>
-          <w:sz w:val="15"/>
-          <w:szCs w:val="15"/>
+          <w:rFonts w:ascii="Calibri" w:hAnsi="Calibri" w:cs="Calibri"/>
+          <w:color w:val="000000" w:themeColor="text1"/>
+          <w:sz w:val="16"/>
+          <w:szCs w:val="16"/>
+        </w:rPr>
+      </w:pPr>
+      <w:r>
+        <w:rPr>
+          <w:rFonts w:ascii="Calibri" w:hAnsi="Calibri" w:cs="Calibri"/>
+          <w:color w:val="000000" w:themeColor="text1"/>
+          <w:sz w:val="16"/>
+          <w:szCs w:val="16"/>
         </w:rPr>
         <w:t>v</w:t>
       </w:r>
       <w:r>
         <w:rPr>
-          <w:rFonts w:asciiTheme="minorHAnsi" w:hAnsiTheme="minorHAnsi" w:cstheme="minorHAnsi"/>
-          <w:color w:val="000000" w:themeColor="text1"/>
-          <w:sz w:val="15"/>
-          <w:szCs w:val="15"/>
+          <w:rFonts w:ascii="Calibri" w:hAnsi="Calibri" w:cs="Calibri"/>
+          <w:color w:val="000000" w:themeColor="text1"/>
+          <w:sz w:val="16"/>
+          <w:szCs w:val="16"/>
         </w:rPr>
         <w:t>ar</w:t>
       </w:r>
       <w:r>
         <w:rPr>
-          <w:rFonts w:asciiTheme="minorHAnsi" w:hAnsiTheme="minorHAnsi" w:cstheme="minorHAnsi"/>
-          <w:color w:val="000000" w:themeColor="text1"/>
-          <w:sz w:val="15"/>
-          <w:szCs w:val="15"/>
+          <w:rFonts w:ascii="Calibri" w:hAnsi="Calibri" w:cs="Calibri"/>
+          <w:color w:val="000000" w:themeColor="text1"/>
+          <w:sz w:val="16"/>
+          <w:szCs w:val="16"/>
         </w:rPr>
         <w:t xml:space="preserve">iable: </w:t>
       </w:r>
       <w:r>
         <w:rPr>
-          <w:rFonts w:asciiTheme="minorHAnsi" w:hAnsiTheme="minorHAnsi" w:cstheme="minorHAnsi"/>
+          <w:rFonts w:ascii="Calibri" w:hAnsi="Calibri" w:cs="Calibri"/>
           <w:color w:val="0F9ED5" w:themeColor="accent4"/>
-          <w:sz w:val="15"/>
-          <w:szCs w:val="15"/>
+          <w:sz w:val="16"/>
+          <w:szCs w:val="16"/>
         </w:rPr>
         <w:t>read</w:t>
       </w:r>
       <w:r>
         <w:rPr>
-          <w:rFonts w:asciiTheme="minorHAnsi" w:hAnsiTheme="minorHAnsi" w:cstheme="minorHAnsi"/>
-          <w:color w:val="000000" w:themeColor="text1"/>
-          <w:sz w:val="15"/>
-          <w:szCs w:val="15"/>
+          <w:rFonts w:ascii="Calibri" w:hAnsi="Calibri" w:cs="Calibri"/>
+          <w:color w:val="000000" w:themeColor="text1"/>
+          <w:sz w:val="16"/>
+          <w:szCs w:val="16"/>
         </w:rPr>
         <w:t xml:space="preserve"> $</w:t>
       </w:r>
       <w:r>
         <w:rPr>
-          <w:rFonts w:asciiTheme="minorHAnsi" w:hAnsiTheme="minorHAnsi" w:cstheme="minorHAnsi"/>
-          <w:color w:val="000000" w:themeColor="text1"/>
-          <w:sz w:val="15"/>
-          <w:szCs w:val="15"/>
+          <w:rFonts w:ascii="Calibri" w:hAnsi="Calibri" w:cs="Calibri"/>
+          <w:color w:val="000000" w:themeColor="text1"/>
+          <w:sz w:val="16"/>
+          <w:szCs w:val="16"/>
         </w:rPr>
         <w:t xml:space="preserve"> </w:t>
       </w:r>
       <w:r>
         <w:rPr>
-          <w:rFonts w:asciiTheme="minorHAnsi" w:hAnsiTheme="minorHAnsi" w:cstheme="minorHAnsi"/>
-          <w:color w:val="000000" w:themeColor="text1"/>
-          <w:sz w:val="15"/>
-          <w:szCs w:val="15"/>
+          <w:rFonts w:ascii="Calibri" w:hAnsi="Calibri" w:cs="Calibri"/>
+          <w:color w:val="000000" w:themeColor="text1"/>
+          <w:sz w:val="16"/>
+          <w:szCs w:val="16"/>
         </w:rPr>
         <w:t>\`</w:t>
       </w:r>
       <w:r>
         <w:rPr>
-          <w:rFonts w:asciiTheme="minorHAnsi" w:hAnsiTheme="minorHAnsi" w:cstheme="minorHAnsi"/>
-          <w:color w:val="000000" w:themeColor="text1"/>
-          <w:sz w:val="15"/>
-          <w:szCs w:val="15"/>
+          <w:rFonts w:ascii="Calibri" w:hAnsi="Calibri" w:cs="Calibri"/>
+          <w:color w:val="000000" w:themeColor="text1"/>
+          <w:sz w:val="16"/>
+          <w:szCs w:val="16"/>
         </w:rPr>
         <w:t>command</w:t>
       </w:r>
       <w:r>
         <w:rPr>
-          <w:rFonts w:asciiTheme="minorHAnsi" w:hAnsiTheme="minorHAnsi" w:cstheme="minorHAnsi"/>
-          <w:color w:val="000000" w:themeColor="text1"/>
-          <w:sz w:val="15"/>
-          <w:szCs w:val="15"/>
+          <w:rFonts w:ascii="Calibri" w:hAnsi="Calibri" w:cs="Calibri"/>
+          <w:color w:val="000000" w:themeColor="text1"/>
+          <w:sz w:val="16"/>
+          <w:szCs w:val="16"/>
         </w:rPr>
         <w:t>`</w:t>
       </w:r>
@@ -1314,27 +1322,27 @@
     <w:p>
       <w:pPr>
         <w:rPr>
-          <w:rFonts w:asciiTheme="minorHAnsi" w:hAnsiTheme="minorHAnsi" w:cstheme="minorHAnsi"/>
-          <w:color w:val="000000" w:themeColor="text1"/>
-          <w:sz w:val="15"/>
-          <w:szCs w:val="15"/>
-        </w:rPr>
-      </w:pPr>
-      <w:r>
-        <w:rPr>
-          <w:rFonts w:asciiTheme="minorHAnsi" w:hAnsiTheme="minorHAnsi" w:cstheme="minorHAnsi"/>
-          <w:color w:val="000000" w:themeColor="text1"/>
-          <w:sz w:val="15"/>
-          <w:szCs w:val="15"/>
+          <w:rFonts w:ascii="Calibri" w:hAnsi="Calibri" w:cs="Calibri"/>
+          <w:color w:val="000000" w:themeColor="text1"/>
+          <w:sz w:val="16"/>
+          <w:szCs w:val="16"/>
+        </w:rPr>
+      </w:pPr>
+      <w:r>
+        <w:rPr>
+          <w:rFonts w:ascii="Calibri" w:hAnsi="Calibri" w:cs="Calibri"/>
+          <w:color w:val="000000" w:themeColor="text1"/>
+          <w:sz w:val="16"/>
+          <w:szCs w:val="16"/>
         </w:rPr>
         <w:t xml:space="preserve">count: </w:t>
       </w:r>
       <w:r>
         <w:rPr>
-          <w:rFonts w:asciiTheme="minorHAnsi" w:hAnsiTheme="minorHAnsi" w:cstheme="minorHAnsi"/>
-          <w:color w:val="000000" w:themeColor="text1"/>
-          <w:sz w:val="15"/>
-          <w:szCs w:val="15"/>
+          <w:rFonts w:ascii="Calibri" w:hAnsi="Calibri" w:cs="Calibri"/>
+          <w:color w:val="000000" w:themeColor="text1"/>
+          <w:sz w:val="16"/>
+          <w:szCs w:val="16"/>
         </w:rPr>
         <w:t xml:space="preserve">${#a} </w:t>
       </w:r>
@@ -1342,27 +1350,27 @@
     <w:p>
       <w:pPr>
         <w:rPr>
-          <w:rFonts w:asciiTheme="minorHAnsi" w:hAnsiTheme="minorHAnsi" w:cstheme="minorHAnsi"/>
-          <w:color w:val="000000" w:themeColor="text1"/>
-          <w:sz w:val="15"/>
-          <w:szCs w:val="15"/>
-        </w:rPr>
-      </w:pPr>
-      <w:r>
-        <w:rPr>
-          <w:rFonts w:asciiTheme="minorHAnsi" w:hAnsiTheme="minorHAnsi" w:cstheme="minorHAnsi"/>
-          <w:color w:val="000000" w:themeColor="text1"/>
-          <w:sz w:val="15"/>
-          <w:szCs w:val="15"/>
+          <w:rFonts w:ascii="Calibri" w:hAnsi="Calibri" w:cs="Calibri"/>
+          <w:color w:val="000000" w:themeColor="text1"/>
+          <w:sz w:val="16"/>
+          <w:szCs w:val="16"/>
+        </w:rPr>
+      </w:pPr>
+      <w:r>
+        <w:rPr>
+          <w:rFonts w:ascii="Calibri" w:hAnsi="Calibri" w:cs="Calibri"/>
+          <w:color w:val="000000" w:themeColor="text1"/>
+          <w:sz w:val="16"/>
+          <w:szCs w:val="16"/>
         </w:rPr>
         <w:t xml:space="preserve">part: </w:t>
       </w:r>
       <w:r>
         <w:rPr>
-          <w:rFonts w:asciiTheme="minorHAnsi" w:hAnsiTheme="minorHAnsi" w:cstheme="minorHAnsi"/>
-          <w:color w:val="000000" w:themeColor="text1"/>
-          <w:sz w:val="15"/>
-          <w:szCs w:val="15"/>
+          <w:rFonts w:ascii="Calibri" w:hAnsi="Calibri" w:cs="Calibri"/>
+          <w:color w:val="000000" w:themeColor="text1"/>
+          <w:sz w:val="16"/>
+          <w:szCs w:val="16"/>
         </w:rPr>
         <w:t>${</w:t>
       </w:r>
@@ -1370,30 +1378,30 @@
       <w:proofErr w:type="gramStart"/>
       <w:r>
         <w:rPr>
-          <w:rFonts w:asciiTheme="minorHAnsi" w:hAnsiTheme="minorHAnsi" w:cstheme="minorHAnsi"/>
-          <w:color w:val="000000" w:themeColor="text1"/>
-          <w:sz w:val="15"/>
-          <w:szCs w:val="15"/>
+          <w:rFonts w:ascii="Calibri" w:hAnsi="Calibri" w:cs="Calibri"/>
+          <w:color w:val="000000" w:themeColor="text1"/>
+          <w:sz w:val="16"/>
+          <w:szCs w:val="16"/>
         </w:rPr>
         <w:t>a:pos</w:t>
       </w:r>
       <w:proofErr w:type="gramEnd"/>
       <w:r>
         <w:rPr>
-          <w:rFonts w:asciiTheme="minorHAnsi" w:hAnsiTheme="minorHAnsi" w:cstheme="minorHAnsi"/>
-          <w:color w:val="000000" w:themeColor="text1"/>
-          <w:sz w:val="15"/>
-          <w:szCs w:val="15"/>
+          <w:rFonts w:ascii="Calibri" w:hAnsi="Calibri" w:cs="Calibri"/>
+          <w:color w:val="000000" w:themeColor="text1"/>
+          <w:sz w:val="16"/>
+          <w:szCs w:val="16"/>
         </w:rPr>
         <w:t>:len</w:t>
       </w:r>
       <w:proofErr w:type="spellEnd"/>
       <w:r>
         <w:rPr>
-          <w:rFonts w:asciiTheme="minorHAnsi" w:hAnsiTheme="minorHAnsi" w:cstheme="minorHAnsi"/>
-          <w:color w:val="000000" w:themeColor="text1"/>
-          <w:sz w:val="15"/>
-          <w:szCs w:val="15"/>
+          <w:rFonts w:ascii="Calibri" w:hAnsi="Calibri" w:cs="Calibri"/>
+          <w:color w:val="000000" w:themeColor="text1"/>
+          <w:sz w:val="16"/>
+          <w:szCs w:val="16"/>
         </w:rPr>
         <w:t xml:space="preserve">} </w:t>
       </w:r>
@@ -1401,27 +1409,27 @@
     <w:p>
       <w:pPr>
         <w:rPr>
-          <w:rFonts w:asciiTheme="minorHAnsi" w:hAnsiTheme="minorHAnsi" w:cstheme="minorHAnsi"/>
-          <w:color w:val="000000" w:themeColor="text1"/>
-          <w:sz w:val="15"/>
-          <w:szCs w:val="15"/>
-        </w:rPr>
-      </w:pPr>
-      <w:r>
-        <w:rPr>
-          <w:rFonts w:asciiTheme="minorHAnsi" w:hAnsiTheme="minorHAnsi" w:cstheme="minorHAnsi"/>
-          <w:color w:val="000000" w:themeColor="text1"/>
-          <w:sz w:val="15"/>
-          <w:szCs w:val="15"/>
+          <w:rFonts w:ascii="Calibri" w:hAnsi="Calibri" w:cs="Calibri"/>
+          <w:color w:val="000000" w:themeColor="text1"/>
+          <w:sz w:val="16"/>
+          <w:szCs w:val="16"/>
+        </w:rPr>
+      </w:pPr>
+      <w:r>
+        <w:rPr>
+          <w:rFonts w:ascii="Calibri" w:hAnsi="Calibri" w:cs="Calibri"/>
+          <w:color w:val="000000" w:themeColor="text1"/>
+          <w:sz w:val="16"/>
+          <w:szCs w:val="16"/>
         </w:rPr>
         <w:t xml:space="preserve">substitute: </w:t>
       </w:r>
       <w:r>
         <w:rPr>
-          <w:rFonts w:asciiTheme="minorHAnsi" w:hAnsiTheme="minorHAnsi" w:cstheme="minorHAnsi"/>
-          <w:color w:val="000000" w:themeColor="text1"/>
-          <w:sz w:val="15"/>
-          <w:szCs w:val="15"/>
+          <w:rFonts w:ascii="Calibri" w:hAnsi="Calibri" w:cs="Calibri"/>
+          <w:color w:val="000000" w:themeColor="text1"/>
+          <w:sz w:val="16"/>
+          <w:szCs w:val="16"/>
         </w:rPr>
         <w:t>${a/from/to}</w:t>
       </w:r>
@@ -1429,27 +1437,27 @@
     <w:p>
       <w:pPr>
         <w:rPr>
-          <w:rFonts w:asciiTheme="minorHAnsi" w:hAnsiTheme="minorHAnsi" w:cstheme="minorHAnsi"/>
-          <w:color w:val="000000" w:themeColor="text1"/>
-          <w:sz w:val="15"/>
-          <w:szCs w:val="15"/>
-        </w:rPr>
-      </w:pPr>
-      <w:r>
-        <w:rPr>
-          <w:rFonts w:asciiTheme="minorHAnsi" w:hAnsiTheme="minorHAnsi" w:cstheme="minorHAnsi"/>
+          <w:rFonts w:ascii="Calibri" w:hAnsi="Calibri" w:cs="Calibri"/>
+          <w:color w:val="000000" w:themeColor="text1"/>
+          <w:sz w:val="16"/>
+          <w:szCs w:val="16"/>
+        </w:rPr>
+      </w:pPr>
+      <w:r>
+        <w:rPr>
+          <w:rFonts w:ascii="Calibri" w:hAnsi="Calibri" w:cs="Calibri"/>
           <w:color w:val="0F9ED5" w:themeColor="accent4"/>
-          <w:sz w:val="15"/>
-          <w:szCs w:val="15"/>
+          <w:sz w:val="16"/>
+          <w:szCs w:val="16"/>
         </w:rPr>
         <w:t>let</w:t>
       </w:r>
       <w:r>
         <w:rPr>
-          <w:rFonts w:asciiTheme="minorHAnsi" w:hAnsiTheme="minorHAnsi" w:cstheme="minorHAnsi"/>
-          <w:color w:val="000000" w:themeColor="text1"/>
-          <w:sz w:val="15"/>
-          <w:szCs w:val="15"/>
+          <w:rFonts w:ascii="Calibri" w:hAnsi="Calibri" w:cs="Calibri"/>
+          <w:color w:val="000000" w:themeColor="text1"/>
+          <w:sz w:val="16"/>
+          <w:szCs w:val="16"/>
         </w:rPr>
         <w:t>: math operation</w:t>
       </w:r>
@@ -1457,38 +1465,38 @@
     <w:p>
       <w:pPr>
         <w:rPr>
-          <w:rFonts w:asciiTheme="minorHAnsi" w:hAnsiTheme="minorHAnsi" w:cstheme="minorHAnsi"/>
-          <w:color w:val="000000" w:themeColor="text1"/>
-          <w:sz w:val="15"/>
-          <w:szCs w:val="15"/>
+          <w:rFonts w:ascii="Calibri" w:hAnsi="Calibri" w:cs="Calibri"/>
+          <w:color w:val="000000" w:themeColor="text1"/>
+          <w:sz w:val="16"/>
+          <w:szCs w:val="16"/>
         </w:rPr>
       </w:pPr>
       <w:proofErr w:type="spellStart"/>
       <w:r>
         <w:rPr>
-          <w:rFonts w:asciiTheme="minorHAnsi" w:hAnsiTheme="minorHAnsi" w:cstheme="minorHAnsi"/>
-          <w:color w:val="000000" w:themeColor="text1"/>
-          <w:sz w:val="15"/>
-          <w:szCs w:val="15"/>
+          <w:rFonts w:ascii="Calibri" w:hAnsi="Calibri" w:cs="Calibri"/>
+          <w:color w:val="000000" w:themeColor="text1"/>
+          <w:sz w:val="16"/>
+          <w:szCs w:val="16"/>
         </w:rPr>
         <w:t>script_name</w:t>
       </w:r>
       <w:proofErr w:type="spellEnd"/>
       <w:r>
         <w:rPr>
-          <w:rFonts w:asciiTheme="minorHAnsi" w:hAnsiTheme="minorHAnsi" w:cstheme="minorHAnsi"/>
-          <w:color w:val="000000" w:themeColor="text1"/>
-          <w:sz w:val="15"/>
-          <w:szCs w:val="15"/>
+          <w:rFonts w:ascii="Calibri" w:hAnsi="Calibri" w:cs="Calibri"/>
+          <w:color w:val="000000" w:themeColor="text1"/>
+          <w:sz w:val="16"/>
+          <w:szCs w:val="16"/>
         </w:rPr>
         <w:t>: $0</w:t>
       </w:r>
       <w:r>
         <w:rPr>
-          <w:rFonts w:asciiTheme="minorHAnsi" w:hAnsiTheme="minorHAnsi" w:cstheme="minorHAnsi"/>
-          <w:color w:val="000000" w:themeColor="text1"/>
-          <w:sz w:val="15"/>
-          <w:szCs w:val="15"/>
+          <w:rFonts w:ascii="Calibri" w:hAnsi="Calibri" w:cs="Calibri"/>
+          <w:color w:val="000000" w:themeColor="text1"/>
+          <w:sz w:val="16"/>
+          <w:szCs w:val="16"/>
         </w:rPr>
         <w:t xml:space="preserve"> $#</w:t>
       </w:r>
@@ -1496,36 +1504,36 @@
     <w:p>
       <w:pPr>
         <w:rPr>
-          <w:rFonts w:asciiTheme="minorHAnsi" w:hAnsiTheme="minorHAnsi" w:cstheme="minorHAnsi"/>
-          <w:color w:val="000000" w:themeColor="text1"/>
-          <w:sz w:val="15"/>
-          <w:szCs w:val="15"/>
-        </w:rPr>
-      </w:pPr>
-      <w:r>
-        <w:rPr>
-          <w:rFonts w:asciiTheme="minorHAnsi" w:hAnsiTheme="minorHAnsi" w:cstheme="minorHAnsi"/>
+          <w:rFonts w:ascii="Calibri" w:hAnsi="Calibri" w:cs="Calibri"/>
+          <w:color w:val="000000" w:themeColor="text1"/>
+          <w:sz w:val="16"/>
+          <w:szCs w:val="16"/>
+        </w:rPr>
+      </w:pPr>
+      <w:r>
+        <w:rPr>
+          <w:rFonts w:ascii="Calibri" w:hAnsi="Calibri" w:cs="Calibri"/>
           <w:color w:val="0F9ED5" w:themeColor="accent4"/>
-          <w:sz w:val="15"/>
-          <w:szCs w:val="15"/>
+          <w:sz w:val="16"/>
+          <w:szCs w:val="16"/>
         </w:rPr>
         <w:t>if-else</w:t>
       </w:r>
       <w:r>
         <w:rPr>
-          <w:rFonts w:asciiTheme="minorHAnsi" w:hAnsiTheme="minorHAnsi" w:cstheme="minorHAnsi"/>
+          <w:rFonts w:ascii="Calibri" w:hAnsi="Calibri" w:cs="Calibri"/>
           <w:color w:val="0F9ED5" w:themeColor="accent4"/>
-          <w:sz w:val="15"/>
-          <w:szCs w:val="15"/>
+          <w:sz w:val="16"/>
+          <w:szCs w:val="16"/>
         </w:rPr>
         <w:t xml:space="preserve">-fi: </w:t>
       </w:r>
       <w:r>
         <w:rPr>
-          <w:rFonts w:asciiTheme="minorHAnsi" w:hAnsiTheme="minorHAnsi" w:cstheme="minorHAnsi"/>
-          <w:color w:val="000000" w:themeColor="text1"/>
-          <w:sz w:val="15"/>
-          <w:szCs w:val="15"/>
+          <w:rFonts w:ascii="Calibri" w:hAnsi="Calibri" w:cs="Calibri"/>
+          <w:color w:val="000000" w:themeColor="text1"/>
+          <w:sz w:val="16"/>
+          <w:szCs w:val="16"/>
         </w:rPr>
         <w:t>exist, success, error</w:t>
       </w:r>
@@ -1533,18 +1541,18 @@
     <w:p>
       <w:pPr>
         <w:rPr>
-          <w:rFonts w:asciiTheme="minorHAnsi" w:hAnsiTheme="minorHAnsi" w:cstheme="minorHAnsi"/>
-          <w:color w:val="000000" w:themeColor="text1"/>
-          <w:sz w:val="15"/>
-          <w:szCs w:val="15"/>
-        </w:rPr>
-      </w:pPr>
-      <w:r>
-        <w:rPr>
-          <w:rFonts w:asciiTheme="minorHAnsi" w:hAnsiTheme="minorHAnsi" w:cstheme="minorHAnsi"/>
-          <w:color w:val="000000" w:themeColor="text1"/>
-          <w:sz w:val="15"/>
-          <w:szCs w:val="15"/>
+          <w:rFonts w:ascii="Calibri" w:hAnsi="Calibri" w:cs="Calibri"/>
+          <w:color w:val="000000" w:themeColor="text1"/>
+          <w:sz w:val="16"/>
+          <w:szCs w:val="16"/>
+        </w:rPr>
+      </w:pPr>
+      <w:r>
+        <w:rPr>
+          <w:rFonts w:ascii="Calibri" w:hAnsi="Calibri" w:cs="Calibri"/>
+          <w:color w:val="000000" w:themeColor="text1"/>
+          <w:sz w:val="16"/>
+          <w:szCs w:val="16"/>
         </w:rPr>
         <w:t>compare: string, check, number</w:t>
       </w:r>
@@ -1552,18 +1560,18 @@
     <w:p>
       <w:pPr>
         <w:rPr>
-          <w:rFonts w:asciiTheme="minorHAnsi" w:hAnsiTheme="minorHAnsi" w:cstheme="minorHAnsi"/>
+          <w:rFonts w:ascii="Calibri" w:hAnsi="Calibri" w:cs="Calibri"/>
           <w:color w:val="0F9ED5" w:themeColor="accent4"/>
-          <w:sz w:val="15"/>
-          <w:szCs w:val="15"/>
-        </w:rPr>
-      </w:pPr>
-      <w:r>
-        <w:rPr>
-          <w:rFonts w:asciiTheme="minorHAnsi" w:hAnsiTheme="minorHAnsi" w:cstheme="minorHAnsi"/>
+          <w:sz w:val="16"/>
+          <w:szCs w:val="16"/>
+        </w:rPr>
+      </w:pPr>
+      <w:r>
+        <w:rPr>
+          <w:rFonts w:ascii="Calibri" w:hAnsi="Calibri" w:cs="Calibri"/>
           <w:color w:val="0F9ED5" w:themeColor="accent4"/>
-          <w:sz w:val="15"/>
-          <w:szCs w:val="15"/>
+          <w:sz w:val="16"/>
+          <w:szCs w:val="16"/>
         </w:rPr>
         <w:t>for loop</w:t>
       </w:r>
@@ -1571,29 +1579,29 @@
     <w:p>
       <w:pPr>
         <w:rPr>
-          <w:rFonts w:asciiTheme="minorHAnsi" w:hAnsiTheme="minorHAnsi" w:cstheme="minorHAnsi"/>
+          <w:rFonts w:ascii="Calibri" w:hAnsi="Calibri" w:cs="Calibri"/>
           <w:b/>
           <w:bCs/>
           <w:color w:val="000000" w:themeColor="text1"/>
-          <w:sz w:val="15"/>
-          <w:szCs w:val="15"/>
-        </w:rPr>
-      </w:pPr>
-      <w:r>
-        <w:rPr>
-          <w:rFonts w:asciiTheme="minorHAnsi" w:hAnsiTheme="minorHAnsi" w:cstheme="minorHAnsi"/>
-          <w:color w:val="000000" w:themeColor="text1"/>
-          <w:sz w:val="15"/>
-          <w:szCs w:val="15"/>
+          <w:sz w:val="16"/>
+          <w:szCs w:val="16"/>
+        </w:rPr>
+      </w:pPr>
+      <w:r>
+        <w:rPr>
+          <w:rFonts w:ascii="Calibri" w:hAnsi="Calibri" w:cs="Calibri"/>
+          <w:color w:val="000000" w:themeColor="text1"/>
+          <w:sz w:val="16"/>
+          <w:szCs w:val="16"/>
         </w:rPr>
         <w:t xml:space="preserve">delete: </w:t>
       </w:r>
       <w:r>
         <w:rPr>
-          <w:rFonts w:asciiTheme="minorHAnsi" w:hAnsiTheme="minorHAnsi" w:cstheme="minorHAnsi"/>
+          <w:rFonts w:ascii="Calibri" w:hAnsi="Calibri" w:cs="Calibri"/>
           <w:color w:val="4EA72E" w:themeColor="accent6"/>
-          <w:sz w:val="15"/>
-          <w:szCs w:val="15"/>
+          <w:sz w:val="16"/>
+          <w:szCs w:val="16"/>
         </w:rPr>
         <w:t>&gt;/dev/null</w:t>
       </w:r>
@@ -1601,91 +1609,1069 @@
     <w:p>
       <w:pPr>
         <w:rPr>
-          <w:rFonts w:asciiTheme="minorHAnsi" w:hAnsiTheme="minorHAnsi" w:cstheme="minorHAnsi"/>
-          <w:color w:val="000000" w:themeColor="text1"/>
-          <w:sz w:val="15"/>
-          <w:szCs w:val="15"/>
-          <w:lang w:val="en-CN"/>
-        </w:rPr>
-      </w:pPr>
-      <w:r>
-        <w:rPr>
-          <w:rFonts w:asciiTheme="minorHAnsi" w:hAnsiTheme="minorHAnsi" w:cstheme="minorHAnsi"/>
-          <w:color w:val="000000" w:themeColor="text1"/>
-          <w:sz w:val="15"/>
-          <w:szCs w:val="15"/>
-          <w:lang w:val="en-CN"/>
-        </w:rPr>
-        <w:t xml:space="preserve">replace: </w:t>
-      </w:r>
-      <w:r>
-        <w:rPr>
-          <w:rFonts w:asciiTheme="minorHAnsi" w:hAnsiTheme="minorHAnsi" w:cstheme="minorHAnsi"/>
-          <w:color w:val="000000" w:themeColor="text1"/>
-          <w:sz w:val="15"/>
-          <w:szCs w:val="15"/>
-          <w:lang w:val="en-CN"/>
-        </w:rPr>
-        <w:t xml:space="preserve">echo </w:t>
-      </w:r>
-      <w:r>
-        <w:rPr>
-          <w:rFonts w:asciiTheme="minorHAnsi" w:hAnsiTheme="minorHAnsi" w:cstheme="minorHAnsi"/>
-          <w:color w:val="000000" w:themeColor="text1"/>
-          <w:sz w:val="15"/>
-          <w:szCs w:val="15"/>
-          <w:lang w:val="en-CN"/>
-        </w:rPr>
-        <w:t>“</w:t>
-      </w:r>
-      <w:r>
-        <w:rPr>
-          <w:rFonts w:asciiTheme="minorHAnsi" w:hAnsiTheme="minorHAnsi" w:cstheme="minorHAnsi"/>
-          <w:color w:val="000000" w:themeColor="text1"/>
-          <w:sz w:val="15"/>
-          <w:szCs w:val="15"/>
-          <w:lang w:val="en-CN"/>
-        </w:rPr>
-        <w:t>$0: Oops</w:t>
-      </w:r>
-      <w:r>
-        <w:rPr>
-          <w:rFonts w:asciiTheme="minorHAnsi" w:hAnsiTheme="minorHAnsi" w:cstheme="minorHAnsi"/>
-          <w:color w:val="000000" w:themeColor="text1"/>
-          <w:sz w:val="15"/>
-          <w:szCs w:val="15"/>
-          <w:lang w:val="en-CN"/>
-        </w:rPr>
-        <w:t>”</w:t>
-      </w:r>
-      <w:r>
-        <w:rPr>
-          <w:rFonts w:asciiTheme="minorHAnsi" w:hAnsiTheme="minorHAnsi" w:cstheme="minorHAnsi"/>
-          <w:color w:val="000000" w:themeColor="text1"/>
-          <w:sz w:val="15"/>
-          <w:szCs w:val="15"/>
-          <w:lang w:val="en-CN"/>
-        </w:rPr>
-        <w:t xml:space="preserve">&gt;&amp;2 </w:t>
-      </w:r>
-    </w:p>
-    <w:p>
-      <w:pPr>
-        <w:rPr>
-          <w:rFonts w:asciiTheme="minorHAnsi" w:hAnsiTheme="minorHAnsi" w:cstheme="minorHAnsi"/>
-          <w:color w:val="000000" w:themeColor="text1"/>
-          <w:sz w:val="15"/>
-          <w:szCs w:val="15"/>
-        </w:rPr>
-      </w:pPr>
-    </w:p>
-    <w:p>
-      <w:pPr>
-        <w:rPr>
-          <w:rFonts w:asciiTheme="minorHAnsi" w:hAnsiTheme="minorHAnsi" w:cstheme="minorHAnsi"/>
-          <w:color w:val="000000" w:themeColor="text1"/>
-          <w:sz w:val="15"/>
-          <w:szCs w:val="15"/>
+          <w:rFonts w:ascii="Calibri" w:hAnsi="Calibri" w:cs="Calibri"/>
+          <w:color w:val="000000" w:themeColor="text1"/>
+          <w:sz w:val="16"/>
+          <w:szCs w:val="16"/>
+          <w:lang w:val="en-CN"/>
+        </w:rPr>
+      </w:pPr>
+      <w:r>
+        <w:rPr>
+          <w:rFonts w:ascii="Calibri" w:hAnsi="Calibri" w:cs="Calibri"/>
+          <w:color w:val="000000" w:themeColor="text1"/>
+          <w:sz w:val="16"/>
+          <w:szCs w:val="16"/>
+          <w:lang w:val="en-CN"/>
+        </w:rPr>
+        <w:t xml:space="preserve">replace: echo “$0: Oops”&gt;&amp;2 </w:t>
+      </w:r>
+    </w:p>
+    <w:p>
+      <w:pPr>
+        <w:rPr>
+          <w:rFonts w:ascii="Calibri" w:hAnsi="Calibri" w:cs="Calibri"/>
+          <w:color w:val="000000" w:themeColor="text1"/>
+          <w:sz w:val="16"/>
+          <w:szCs w:val="16"/>
+          <w:lang w:val="en-CN"/>
+        </w:rPr>
+      </w:pPr>
+    </w:p>
+    <w:p>
+      <w:pPr>
+        <w:rPr>
+          <w:rFonts w:ascii="Calibri" w:hAnsi="Calibri" w:cs="Calibri"/>
+          <w:color w:val="00B0F0"/>
+          <w:sz w:val="16"/>
+          <w:szCs w:val="16"/>
+          <w:lang w:val="en-CN"/>
+        </w:rPr>
+      </w:pPr>
+      <w:r>
+        <w:rPr>
+          <w:rFonts w:ascii="Calibri" w:hAnsi="Calibri" w:cs="Calibri"/>
+          <w:i/>
+          <w:iCs/>
+          <w:color w:val="000000" w:themeColor="text1"/>
+          <w:sz w:val="16"/>
+          <w:szCs w:val="16"/>
+          <w:lang w:val="en-CN"/>
+        </w:rPr>
+        <w:t>Module 3 C++</w:t>
+      </w:r>
+      <w:r>
+        <w:rPr>
+          <w:rFonts w:ascii="Calibri" w:hAnsi="Calibri" w:cs="Calibri"/>
+          <w:i/>
+          <w:iCs/>
+          <w:color w:val="000000" w:themeColor="text1"/>
+          <w:sz w:val="16"/>
+          <w:szCs w:val="16"/>
+          <w:lang w:val="en-CN"/>
+        </w:rPr>
+        <w:br/>
+      </w:r>
+      <w:r>
+        <w:rPr>
+          <w:rFonts w:ascii="Calibri" w:hAnsi="Calibri" w:cs="Calibri"/>
+          <w:color w:val="00B0F0"/>
+          <w:sz w:val="16"/>
+          <w:szCs w:val="16"/>
+          <w:lang w:val="en-CN"/>
+        </w:rPr>
+        <w:t>char, int, double, bool</w:t>
+      </w:r>
+    </w:p>
+    <w:p>
+      <w:pPr>
+        <w:rPr>
+          <w:rFonts w:ascii="Calibri" w:hAnsi="Calibri" w:cs="Calibri"/>
+          <w:color w:val="00B0F0"/>
+          <w:sz w:val="16"/>
+          <w:szCs w:val="16"/>
+          <w:lang w:val="en-CN"/>
+        </w:rPr>
+      </w:pPr>
+      <w:r>
+        <w:rPr>
+          <w:rFonts w:ascii="Calibri" w:hAnsi="Calibri" w:cs="Calibri"/>
+          <w:color w:val="00B0F0"/>
+          <w:sz w:val="16"/>
+          <w:szCs w:val="16"/>
+          <w:lang w:val="en-CN"/>
+        </w:rPr>
+        <w:t>cout &lt;&lt; “ “ &lt;&lt; endl</w:t>
+      </w:r>
+    </w:p>
+    <w:p>
+      <w:pPr>
+        <w:rPr>
+          <w:rFonts w:ascii="Calibri" w:hAnsi="Calibri" w:cs="Calibri"/>
+          <w:color w:val="000000" w:themeColor="text1"/>
+          <w:sz w:val="16"/>
+          <w:szCs w:val="16"/>
+          <w:lang w:val="en-CN"/>
+        </w:rPr>
+      </w:pPr>
+      <w:r>
+        <w:rPr>
+          <w:rFonts w:ascii="Calibri" w:hAnsi="Calibri" w:cs="Calibri"/>
+          <w:color w:val="00B0F0"/>
+          <w:sz w:val="16"/>
+          <w:szCs w:val="16"/>
+          <w:lang w:val="en-CN"/>
+        </w:rPr>
+        <w:t xml:space="preserve">cin </w:t>
+      </w:r>
+      <w:r>
+        <w:rPr>
+          <w:rFonts w:ascii="Calibri" w:hAnsi="Calibri" w:cs="Calibri"/>
+          <w:color w:val="000000" w:themeColor="text1"/>
+          <w:sz w:val="16"/>
+          <w:szCs w:val="16"/>
+          <w:lang w:val="en-CN"/>
+        </w:rPr>
+        <w:t>&gt;&gt; ;</w:t>
+      </w:r>
+    </w:p>
+    <w:p>
+      <w:pPr>
+        <w:rPr>
+          <w:rFonts w:ascii="Calibri" w:hAnsi="Calibri" w:cs="Calibri"/>
+          <w:color w:val="000000" w:themeColor="text1"/>
+          <w:sz w:val="16"/>
+          <w:szCs w:val="16"/>
+          <w:lang w:val="en-CN"/>
+        </w:rPr>
+      </w:pPr>
+    </w:p>
+    <w:p>
+      <w:pPr>
+        <w:rPr>
+          <w:rFonts w:ascii="Calibri" w:hAnsi="Calibri" w:cs="Calibri"/>
+          <w:color w:val="000000" w:themeColor="text1"/>
+          <w:sz w:val="16"/>
+          <w:szCs w:val="16"/>
+          <w:lang w:val="en-CN"/>
+        </w:rPr>
+      </w:pPr>
+      <w:r>
+        <w:rPr>
+          <w:rFonts w:ascii="Calibri" w:hAnsi="Calibri" w:cs="Calibri"/>
+          <w:color w:val="00B0F0"/>
+          <w:sz w:val="16"/>
+          <w:szCs w:val="16"/>
+          <w:lang w:val="en-CN"/>
+        </w:rPr>
+        <w:t>if</w:t>
+      </w:r>
+      <w:r>
+        <w:rPr>
+          <w:rFonts w:ascii="Calibri" w:hAnsi="Calibri" w:cs="Calibri"/>
+          <w:color w:val="000000" w:themeColor="text1"/>
+          <w:sz w:val="16"/>
+          <w:szCs w:val="16"/>
+          <w:lang w:val="en-CN"/>
+        </w:rPr>
+        <w:t xml:space="preserve"> ( ) {</w:t>
+      </w:r>
+      <w:r>
+        <w:rPr>
+          <w:rFonts w:ascii="Calibri" w:hAnsi="Calibri" w:cs="Calibri"/>
+          <w:color w:val="000000" w:themeColor="text1"/>
+          <w:sz w:val="16"/>
+          <w:szCs w:val="16"/>
+          <w:lang w:val="en-CN"/>
+        </w:rPr>
+        <w:t>;</w:t>
+      </w:r>
+      <w:r>
+        <w:rPr>
+          <w:rFonts w:ascii="Calibri" w:hAnsi="Calibri" w:cs="Calibri"/>
+          <w:color w:val="000000" w:themeColor="text1"/>
+          <w:sz w:val="16"/>
+          <w:szCs w:val="16"/>
+          <w:lang w:val="en-CN"/>
+        </w:rPr>
+        <w:t xml:space="preserve">} </w:t>
+      </w:r>
+      <w:r>
+        <w:rPr>
+          <w:rFonts w:ascii="Calibri" w:hAnsi="Calibri" w:cs="Calibri"/>
+          <w:color w:val="00B0F0"/>
+          <w:sz w:val="16"/>
+          <w:szCs w:val="16"/>
+          <w:lang w:val="en-CN"/>
+        </w:rPr>
+        <w:t xml:space="preserve">else </w:t>
+      </w:r>
+      <w:r>
+        <w:rPr>
+          <w:rFonts w:ascii="Calibri" w:hAnsi="Calibri" w:cs="Calibri"/>
+          <w:color w:val="000000" w:themeColor="text1"/>
+          <w:sz w:val="16"/>
+          <w:szCs w:val="16"/>
+          <w:lang w:val="en-CN"/>
+        </w:rPr>
+        <w:t>{</w:t>
+      </w:r>
+      <w:r>
+        <w:rPr>
+          <w:rFonts w:ascii="Calibri" w:hAnsi="Calibri" w:cs="Calibri"/>
+          <w:color w:val="000000" w:themeColor="text1"/>
+          <w:sz w:val="16"/>
+          <w:szCs w:val="16"/>
+          <w:lang w:val="en-CN"/>
+        </w:rPr>
+        <w:t>;</w:t>
+      </w:r>
+      <w:r>
+        <w:rPr>
+          <w:rFonts w:ascii="Calibri" w:hAnsi="Calibri" w:cs="Calibri"/>
+          <w:color w:val="000000" w:themeColor="text1"/>
+          <w:sz w:val="16"/>
+          <w:szCs w:val="16"/>
+          <w:lang w:val="en-CN"/>
+        </w:rPr>
+        <w:t>}</w:t>
+      </w:r>
+      <w:r>
+        <w:rPr>
+          <w:rFonts w:ascii="Calibri" w:hAnsi="Calibri" w:cs="Calibri"/>
+          <w:color w:val="000000" w:themeColor="text1"/>
+          <w:sz w:val="16"/>
+          <w:szCs w:val="16"/>
+          <w:lang w:val="en-CN"/>
+        </w:rPr>
+        <w:t xml:space="preserve"> / </w:t>
+      </w:r>
+      <w:r>
+        <w:rPr>
+          <w:rFonts w:ascii="Calibri" w:hAnsi="Calibri" w:cs="Calibri"/>
+          <w:color w:val="DB570D"/>
+          <w:sz w:val="16"/>
+          <w:szCs w:val="16"/>
+          <w:lang w:val="en-GB"/>
+        </w:rPr>
+        <w:t>co</w:t>
+      </w:r>
+      <w:r>
+        <w:rPr>
+          <w:rFonts w:ascii="Calibri" w:hAnsi="Calibri" w:cs="Calibri"/>
+          <w:color w:val="DB570D"/>
+          <w:sz w:val="16"/>
+          <w:szCs w:val="16"/>
+          <w:lang w:val="en-GB"/>
+        </w:rPr>
+        <w:t xml:space="preserve">ndition </w:t>
+      </w:r>
+      <w:r>
+        <w:rPr>
+          <w:rFonts w:ascii="Calibri" w:hAnsi="Calibri" w:cs="Calibri"/>
+          <w:sz w:val="16"/>
+          <w:szCs w:val="16"/>
+          <w:lang w:val="en-GB"/>
+        </w:rPr>
+        <w:t xml:space="preserve">? </w:t>
+      </w:r>
+      <w:r>
+        <w:rPr>
+          <w:rFonts w:ascii="Calibri" w:hAnsi="Calibri" w:cs="Calibri"/>
+          <w:color w:val="28728A"/>
+          <w:sz w:val="16"/>
+          <w:szCs w:val="16"/>
+          <w:lang w:val="en-GB"/>
+        </w:rPr>
+        <w:t>expr</w:t>
+      </w:r>
+      <w:proofErr w:type="gramStart"/>
+      <w:r>
+        <w:rPr>
+          <w:rFonts w:ascii="Calibri" w:hAnsi="Calibri" w:cs="Calibri"/>
+          <w:color w:val="28728A"/>
+          <w:sz w:val="16"/>
+          <w:szCs w:val="16"/>
+          <w:lang w:val="en-GB"/>
+        </w:rPr>
+        <w:t xml:space="preserve">1 </w:t>
+      </w:r>
+      <w:r>
+        <w:rPr>
+          <w:rFonts w:ascii="Calibri" w:hAnsi="Calibri" w:cs="Calibri"/>
+          <w:sz w:val="16"/>
+          <w:szCs w:val="16"/>
+          <w:lang w:val="en-GB"/>
+        </w:rPr>
+        <w:t>:</w:t>
+      </w:r>
+      <w:proofErr w:type="gramEnd"/>
+      <w:r>
+        <w:rPr>
+          <w:rFonts w:ascii="Calibri" w:hAnsi="Calibri" w:cs="Calibri"/>
+          <w:sz w:val="16"/>
+          <w:szCs w:val="16"/>
+          <w:lang w:val="en-GB"/>
+        </w:rPr>
+        <w:t xml:space="preserve"> </w:t>
+      </w:r>
+      <w:r>
+        <w:rPr>
+          <w:rFonts w:ascii="Calibri" w:hAnsi="Calibri" w:cs="Calibri"/>
+          <w:color w:val="28728A"/>
+          <w:sz w:val="16"/>
+          <w:szCs w:val="16"/>
+          <w:lang w:val="en-GB"/>
+        </w:rPr>
+        <w:t>expr2</w:t>
+      </w:r>
+    </w:p>
+    <w:p>
+      <w:pPr>
+        <w:rPr>
+          <w:rFonts w:ascii="Calibri" w:hAnsi="Calibri" w:cs="Calibri"/>
+          <w:color w:val="00B0F0"/>
+          <w:sz w:val="16"/>
+          <w:szCs w:val="16"/>
+        </w:rPr>
+      </w:pPr>
+      <w:r>
+        <w:rPr>
+          <w:rFonts w:ascii="Calibri" w:hAnsi="Calibri" w:cs="Calibri"/>
+          <w:color w:val="00B0F0"/>
+          <w:sz w:val="16"/>
+          <w:szCs w:val="16"/>
+        </w:rPr>
+        <w:t>else if</w:t>
+      </w:r>
+    </w:p>
+    <w:p>
+      <w:pPr>
+        <w:rPr>
+          <w:rFonts w:ascii="Calibri" w:hAnsi="Calibri" w:cs="Calibri"/>
+          <w:color w:val="00B0F0"/>
+          <w:sz w:val="16"/>
+          <w:szCs w:val="16"/>
+        </w:rPr>
+      </w:pPr>
+    </w:p>
+    <w:p>
+      <w:pPr>
+        <w:rPr>
+          <w:rFonts w:ascii="Calibri" w:hAnsi="Calibri" w:cs="Calibri"/>
+          <w:color w:val="000000" w:themeColor="text1"/>
+          <w:sz w:val="16"/>
+          <w:szCs w:val="16"/>
+        </w:rPr>
+      </w:pPr>
+      <w:r>
+        <w:rPr>
+          <w:rFonts w:ascii="Calibri" w:hAnsi="Calibri" w:cs="Calibri"/>
+          <w:color w:val="00B0F0"/>
+          <w:sz w:val="16"/>
+          <w:szCs w:val="16"/>
+        </w:rPr>
+        <w:t>switch</w:t>
+      </w:r>
+      <w:r>
+        <w:rPr>
+          <w:rFonts w:ascii="Calibri" w:hAnsi="Calibri" w:cs="Calibri"/>
+          <w:color w:val="000000" w:themeColor="text1"/>
+          <w:sz w:val="16"/>
+          <w:szCs w:val="16"/>
+        </w:rPr>
+        <w:t xml:space="preserve"> (control) </w:t>
+      </w:r>
+      <w:proofErr w:type="gramStart"/>
+      <w:r>
+        <w:rPr>
+          <w:rFonts w:ascii="Calibri" w:hAnsi="Calibri" w:cs="Calibri"/>
+          <w:color w:val="000000" w:themeColor="text1"/>
+          <w:sz w:val="16"/>
+          <w:szCs w:val="16"/>
+        </w:rPr>
+        <w:t>{ case</w:t>
+      </w:r>
+      <w:proofErr w:type="gramEnd"/>
+      <w:r>
+        <w:rPr>
+          <w:rFonts w:ascii="Calibri" w:hAnsi="Calibri" w:cs="Calibri"/>
+          <w:color w:val="000000" w:themeColor="text1"/>
+          <w:sz w:val="16"/>
+          <w:szCs w:val="16"/>
+        </w:rPr>
+        <w:t xml:space="preserve"> 1: statement; break; default: statement; } / {case 0: case 1: case 3: statement; break;</w:t>
+      </w:r>
+    </w:p>
+    <w:p>
+      <w:pPr>
+        <w:rPr>
+          <w:rFonts w:ascii="Calibri" w:hAnsi="Calibri" w:cs="Calibri"/>
+          <w:color w:val="000000" w:themeColor="text1"/>
+          <w:sz w:val="16"/>
+          <w:szCs w:val="16"/>
+        </w:rPr>
+      </w:pPr>
+    </w:p>
+    <w:p>
+      <w:pPr>
+        <w:rPr>
+          <w:rFonts w:ascii="Calibri" w:hAnsi="Calibri" w:cs="Calibri"/>
+          <w:color w:val="0B5AB2"/>
+          <w:sz w:val="16"/>
+          <w:szCs w:val="16"/>
+          <w:lang w:val="en-GB"/>
+        </w:rPr>
+      </w:pPr>
+      <w:r>
+        <w:rPr>
+          <w:rFonts w:ascii="Calibri" w:hAnsi="Calibri" w:cs="Calibri"/>
+          <w:color w:val="0B5AB2"/>
+          <w:sz w:val="16"/>
+          <w:szCs w:val="16"/>
+          <w:lang w:val="en-GB"/>
+        </w:rPr>
+        <w:t>while (</w:t>
+      </w:r>
+      <w:r>
+        <w:rPr>
+          <w:rFonts w:ascii="Calibri" w:hAnsi="Calibri" w:cs="Calibri"/>
+          <w:color w:val="DB570D"/>
+          <w:sz w:val="16"/>
+          <w:szCs w:val="16"/>
+          <w:lang w:val="en-GB"/>
+        </w:rPr>
+        <w:t>condition</w:t>
+      </w:r>
+      <w:r>
+        <w:rPr>
+          <w:rFonts w:ascii="Calibri" w:hAnsi="Calibri" w:cs="Calibri"/>
+          <w:color w:val="0B5AB2"/>
+          <w:sz w:val="16"/>
+          <w:szCs w:val="16"/>
+          <w:lang w:val="en-GB"/>
+        </w:rPr>
+        <w:t xml:space="preserve">) </w:t>
+      </w:r>
+      <w:r>
+        <w:rPr>
+          <w:rFonts w:ascii="Calibri" w:hAnsi="Calibri" w:cs="Calibri"/>
+          <w:color w:val="0B5AB2"/>
+          <w:sz w:val="16"/>
+          <w:szCs w:val="16"/>
+          <w:lang w:val="en-GB"/>
+        </w:rPr>
+        <w:t>{</w:t>
+      </w:r>
+      <w:r>
+        <w:rPr>
+          <w:rFonts w:ascii="Calibri" w:hAnsi="Calibri" w:cs="Calibri"/>
+          <w:color w:val="65832E"/>
+          <w:sz w:val="16"/>
+          <w:szCs w:val="16"/>
+          <w:lang w:val="en-GB"/>
+        </w:rPr>
+        <w:t>statement</w:t>
+      </w:r>
+      <w:proofErr w:type="gramStart"/>
+      <w:r>
+        <w:rPr>
+          <w:rFonts w:ascii="Calibri" w:hAnsi="Calibri" w:cs="Calibri"/>
+          <w:color w:val="65832E"/>
+          <w:sz w:val="16"/>
+          <w:szCs w:val="16"/>
+          <w:lang w:val="en-GB"/>
+        </w:rPr>
+        <w:t>;</w:t>
+      </w:r>
+      <w:r>
+        <w:rPr>
+          <w:rFonts w:ascii="Calibri" w:hAnsi="Calibri" w:cs="Calibri"/>
+          <w:color w:val="0B5AB2"/>
+          <w:sz w:val="16"/>
+          <w:szCs w:val="16"/>
+          <w:lang w:val="en-GB"/>
+        </w:rPr>
+        <w:t xml:space="preserve"> }</w:t>
+      </w:r>
+      <w:proofErr w:type="gramEnd"/>
+    </w:p>
+    <w:p>
+      <w:pPr>
+        <w:tabs>
+          <w:tab w:val="left" w:pos="560"/>
+          <w:tab w:val="left" w:pos="1120"/>
+          <w:tab w:val="left" w:pos="1680"/>
+          <w:tab w:val="left" w:pos="2240"/>
+          <w:tab w:val="left" w:pos="2800"/>
+          <w:tab w:val="left" w:pos="3360"/>
+          <w:tab w:val="left" w:pos="3920"/>
+          <w:tab w:val="left" w:pos="4480"/>
+          <w:tab w:val="left" w:pos="5040"/>
+          <w:tab w:val="left" w:pos="5600"/>
+          <w:tab w:val="left" w:pos="6160"/>
+          <w:tab w:val="left" w:pos="6720"/>
+        </w:tabs>
+        <w:autoSpaceDE w:val="0"/>
+        <w:autoSpaceDN w:val="0"/>
+        <w:adjustRightInd w:val="0"/>
+        <w:rPr>
+          <w:rFonts w:ascii="Calibri" w:hAnsi="Calibri" w:cs="Calibri"/>
+          <w:sz w:val="16"/>
+          <w:szCs w:val="16"/>
+          <w:lang w:val="en-GB"/>
+        </w:rPr>
+      </w:pPr>
+      <w:r>
+        <w:rPr>
+          <w:rFonts w:ascii="Calibri" w:hAnsi="Calibri" w:cs="Calibri"/>
+          <w:color w:val="3E9CB9"/>
+          <w:sz w:val="16"/>
+          <w:szCs w:val="16"/>
+          <w:lang w:val="en-GB"/>
+        </w:rPr>
+        <w:t>loop variable</w:t>
+      </w:r>
+      <w:r>
+        <w:rPr>
+          <w:rFonts w:ascii="Calibri" w:hAnsi="Calibri" w:cs="Calibri"/>
+          <w:color w:val="3E9CB9"/>
+          <w:sz w:val="16"/>
+          <w:szCs w:val="16"/>
+          <w:lang w:val="en-GB"/>
+        </w:rPr>
+        <w:t xml:space="preserve">: </w:t>
+      </w:r>
+      <w:r>
+        <w:rPr>
+          <w:rFonts w:ascii="Calibri" w:hAnsi="Calibri" w:cs="Calibri"/>
+          <w:sz w:val="16"/>
+          <w:szCs w:val="16"/>
+          <w:lang w:val="en-GB"/>
+        </w:rPr>
+        <w:t>to count the no. of iterations</w:t>
+      </w:r>
+    </w:p>
+    <w:p>
+      <w:pPr>
+        <w:tabs>
+          <w:tab w:val="left" w:pos="560"/>
+          <w:tab w:val="left" w:pos="1120"/>
+          <w:tab w:val="left" w:pos="1680"/>
+          <w:tab w:val="left" w:pos="2240"/>
+          <w:tab w:val="left" w:pos="2800"/>
+          <w:tab w:val="left" w:pos="3360"/>
+          <w:tab w:val="left" w:pos="3920"/>
+          <w:tab w:val="left" w:pos="4480"/>
+          <w:tab w:val="left" w:pos="5040"/>
+          <w:tab w:val="left" w:pos="5600"/>
+          <w:tab w:val="left" w:pos="6160"/>
+          <w:tab w:val="left" w:pos="6720"/>
+        </w:tabs>
+        <w:autoSpaceDE w:val="0"/>
+        <w:autoSpaceDN w:val="0"/>
+        <w:adjustRightInd w:val="0"/>
+        <w:rPr>
+          <w:rFonts w:ascii="Calibri" w:hAnsi="Calibri" w:cs="Calibri"/>
+          <w:sz w:val="16"/>
+          <w:szCs w:val="16"/>
+          <w:lang w:val="en-GB"/>
+        </w:rPr>
+      </w:pPr>
+      <w:r>
+        <w:rPr>
+          <w:rFonts w:ascii="Calibri" w:hAnsi="Calibri" w:cs="Calibri"/>
+          <w:color w:val="3E9CB9"/>
+          <w:sz w:val="16"/>
+          <w:szCs w:val="16"/>
+          <w:lang w:val="en-GB"/>
+        </w:rPr>
+        <w:t>initialization</w:t>
+      </w:r>
+      <w:r>
+        <w:rPr>
+          <w:rFonts w:ascii="Calibri" w:hAnsi="Calibri" w:cs="Calibri"/>
+          <w:color w:val="3E9CB9"/>
+          <w:sz w:val="16"/>
+          <w:szCs w:val="16"/>
+          <w:lang w:val="en-GB"/>
+        </w:rPr>
+        <w:t xml:space="preserve">: </w:t>
+      </w:r>
+      <w:r>
+        <w:rPr>
+          <w:rFonts w:ascii="Calibri" w:hAnsi="Calibri" w:cs="Calibri"/>
+          <w:sz w:val="16"/>
+          <w:szCs w:val="16"/>
+          <w:lang w:val="en-GB"/>
+        </w:rPr>
+        <w:t>of loop variable</w:t>
+      </w:r>
+    </w:p>
+    <w:p>
+      <w:pPr>
+        <w:tabs>
+          <w:tab w:val="left" w:pos="560"/>
+          <w:tab w:val="left" w:pos="1120"/>
+          <w:tab w:val="left" w:pos="1680"/>
+          <w:tab w:val="left" w:pos="2240"/>
+          <w:tab w:val="left" w:pos="2800"/>
+          <w:tab w:val="left" w:pos="3360"/>
+          <w:tab w:val="left" w:pos="3920"/>
+          <w:tab w:val="left" w:pos="4480"/>
+          <w:tab w:val="left" w:pos="5040"/>
+          <w:tab w:val="left" w:pos="5600"/>
+          <w:tab w:val="left" w:pos="6160"/>
+          <w:tab w:val="left" w:pos="6720"/>
+        </w:tabs>
+        <w:autoSpaceDE w:val="0"/>
+        <w:autoSpaceDN w:val="0"/>
+        <w:adjustRightInd w:val="0"/>
+        <w:rPr>
+          <w:rFonts w:ascii="Calibri" w:hAnsi="Calibri" w:cs="Calibri"/>
+          <w:color w:val="auto"/>
+          <w:sz w:val="16"/>
+          <w:szCs w:val="16"/>
+          <w:lang w:val="en-GB"/>
+        </w:rPr>
+      </w:pPr>
+      <w:r>
+        <w:rPr>
+          <w:rFonts w:ascii="Calibri" w:hAnsi="Calibri" w:cs="Calibri"/>
+          <w:color w:val="3E9CB9"/>
+          <w:sz w:val="16"/>
+          <w:szCs w:val="16"/>
+          <w:lang w:val="en-GB"/>
+        </w:rPr>
+        <w:t>condition</w:t>
+      </w:r>
+      <w:r>
+        <w:rPr>
+          <w:rFonts w:ascii="Calibri" w:hAnsi="Calibri" w:cs="Calibri"/>
+          <w:color w:val="3E9CB9"/>
+          <w:sz w:val="16"/>
+          <w:szCs w:val="16"/>
+          <w:lang w:val="en-GB"/>
+        </w:rPr>
+        <w:t>:</w:t>
+      </w:r>
+      <w:r>
+        <w:rPr>
+          <w:rFonts w:ascii="Calibri" w:hAnsi="Calibri" w:cs="Calibri"/>
+          <w:color w:val="3E9CB9"/>
+          <w:sz w:val="16"/>
+          <w:szCs w:val="16"/>
+          <w:lang w:val="en-GB"/>
+        </w:rPr>
+        <w:t xml:space="preserve"> </w:t>
+      </w:r>
+      <w:r>
+        <w:rPr>
+          <w:rFonts w:ascii="Calibri" w:hAnsi="Calibri" w:cs="Calibri"/>
+          <w:sz w:val="16"/>
+          <w:szCs w:val="16"/>
+          <w:lang w:val="en-GB"/>
+        </w:rPr>
+        <w:t>for continuation</w:t>
+      </w:r>
+    </w:p>
+    <w:p>
+      <w:pPr>
+        <w:tabs>
+          <w:tab w:val="left" w:pos="560"/>
+          <w:tab w:val="left" w:pos="1120"/>
+          <w:tab w:val="left" w:pos="1680"/>
+          <w:tab w:val="left" w:pos="2240"/>
+          <w:tab w:val="left" w:pos="2800"/>
+          <w:tab w:val="left" w:pos="3360"/>
+          <w:tab w:val="left" w:pos="3920"/>
+          <w:tab w:val="left" w:pos="4480"/>
+          <w:tab w:val="left" w:pos="5040"/>
+          <w:tab w:val="left" w:pos="5600"/>
+          <w:tab w:val="left" w:pos="6160"/>
+          <w:tab w:val="left" w:pos="6720"/>
+        </w:tabs>
+        <w:autoSpaceDE w:val="0"/>
+        <w:autoSpaceDN w:val="0"/>
+        <w:adjustRightInd w:val="0"/>
+        <w:rPr>
+          <w:rFonts w:ascii="Calibri" w:hAnsi="Calibri" w:cs="Calibri"/>
+          <w:sz w:val="16"/>
+          <w:szCs w:val="16"/>
+          <w:lang w:val="en-GB"/>
+        </w:rPr>
+      </w:pPr>
+      <w:r>
+        <w:rPr>
+          <w:rFonts w:ascii="Calibri" w:hAnsi="Calibri" w:cs="Calibri"/>
+          <w:color w:val="3E9CB9"/>
+          <w:sz w:val="16"/>
+          <w:szCs w:val="16"/>
+          <w:lang w:val="en-GB"/>
+        </w:rPr>
+        <w:t xml:space="preserve">updating </w:t>
+      </w:r>
+      <w:r>
+        <w:rPr>
+          <w:rFonts w:ascii="Calibri" w:hAnsi="Calibri" w:cs="Calibri"/>
+          <w:sz w:val="16"/>
+          <w:szCs w:val="16"/>
+          <w:lang w:val="en-GB"/>
+        </w:rPr>
+        <w:t>of loop variable inside</w:t>
+      </w:r>
+      <w:r>
+        <w:rPr>
+          <w:rFonts w:ascii="Calibri" w:hAnsi="Calibri" w:cs="Calibri"/>
+          <w:sz w:val="16"/>
+          <w:szCs w:val="16"/>
+          <w:lang w:val="en-GB"/>
+        </w:rPr>
+        <w:t xml:space="preserve"> </w:t>
+      </w:r>
+      <w:r>
+        <w:rPr>
+          <w:rFonts w:ascii="Calibri" w:hAnsi="Calibri" w:cs="Calibri"/>
+          <w:sz w:val="16"/>
+          <w:szCs w:val="16"/>
+          <w:lang w:val="en-GB"/>
+        </w:rPr>
+        <w:t>the loop body</w:t>
+      </w:r>
+    </w:p>
+    <w:p>
+      <w:pPr>
+        <w:tabs>
+          <w:tab w:val="left" w:pos="560"/>
+          <w:tab w:val="left" w:pos="1120"/>
+          <w:tab w:val="left" w:pos="1680"/>
+          <w:tab w:val="left" w:pos="2240"/>
+          <w:tab w:val="left" w:pos="2800"/>
+          <w:tab w:val="left" w:pos="3360"/>
+          <w:tab w:val="left" w:pos="3920"/>
+          <w:tab w:val="left" w:pos="4480"/>
+          <w:tab w:val="left" w:pos="5040"/>
+          <w:tab w:val="left" w:pos="5600"/>
+          <w:tab w:val="left" w:pos="6160"/>
+          <w:tab w:val="left" w:pos="6720"/>
+        </w:tabs>
+        <w:autoSpaceDE w:val="0"/>
+        <w:autoSpaceDN w:val="0"/>
+        <w:adjustRightInd w:val="0"/>
+        <w:rPr>
+          <w:rFonts w:ascii="Calibri" w:hAnsi="Calibri" w:cs="Calibri"/>
+          <w:color w:val="DB570D"/>
+          <w:sz w:val="16"/>
+          <w:szCs w:val="16"/>
+          <w:lang w:val="en-GB"/>
+        </w:rPr>
+      </w:pPr>
+      <w:r>
+        <w:rPr>
+          <w:rFonts w:ascii="Calibri" w:hAnsi="Calibri" w:cs="Calibri"/>
+          <w:color w:val="DB570D"/>
+          <w:sz w:val="16"/>
+          <w:szCs w:val="16"/>
+          <w:lang w:val="en-GB"/>
+        </w:rPr>
+        <w:t>Sentinel-controlled, Counter-controlled, Flag-controlled</w:t>
+      </w:r>
+    </w:p>
+    <w:p>
+      <w:pPr>
+        <w:tabs>
+          <w:tab w:val="left" w:pos="560"/>
+          <w:tab w:val="left" w:pos="1120"/>
+          <w:tab w:val="left" w:pos="1680"/>
+          <w:tab w:val="left" w:pos="2240"/>
+          <w:tab w:val="left" w:pos="2800"/>
+          <w:tab w:val="left" w:pos="3360"/>
+          <w:tab w:val="left" w:pos="3920"/>
+          <w:tab w:val="left" w:pos="4480"/>
+          <w:tab w:val="left" w:pos="5040"/>
+          <w:tab w:val="left" w:pos="5600"/>
+          <w:tab w:val="left" w:pos="6160"/>
+          <w:tab w:val="left" w:pos="6720"/>
+        </w:tabs>
+        <w:autoSpaceDE w:val="0"/>
+        <w:autoSpaceDN w:val="0"/>
+        <w:adjustRightInd w:val="0"/>
+        <w:rPr>
+          <w:rFonts w:ascii="Calibri" w:hAnsi="Calibri" w:cs="Calibri"/>
+          <w:color w:val="0B5AB2"/>
+          <w:sz w:val="16"/>
+          <w:szCs w:val="16"/>
+          <w:lang w:val="en-GB"/>
+        </w:rPr>
+      </w:pPr>
+      <w:r>
+        <w:rPr>
+          <w:rFonts w:ascii="Calibri" w:hAnsi="Calibri" w:cs="Calibri"/>
+          <w:color w:val="0B5AB2"/>
+          <w:sz w:val="16"/>
+          <w:szCs w:val="16"/>
+          <w:lang w:val="en-GB"/>
+        </w:rPr>
+        <w:t>for (</w:t>
+      </w:r>
+      <w:r>
+        <w:rPr>
+          <w:rFonts w:ascii="Calibri" w:hAnsi="Calibri" w:cs="Calibri"/>
+          <w:color w:val="DB570D"/>
+          <w:sz w:val="16"/>
+          <w:szCs w:val="16"/>
+          <w:lang w:val="en-GB"/>
+        </w:rPr>
+        <w:t>initialization</w:t>
+      </w:r>
+      <w:r>
+        <w:rPr>
+          <w:rFonts w:ascii="Calibri" w:hAnsi="Calibri" w:cs="Calibri"/>
+          <w:color w:val="0B5AB2"/>
+          <w:sz w:val="16"/>
+          <w:szCs w:val="16"/>
+          <w:lang w:val="en-GB"/>
+        </w:rPr>
+        <w:t xml:space="preserve">; </w:t>
+      </w:r>
+      <w:r>
+        <w:rPr>
+          <w:rFonts w:ascii="Calibri" w:hAnsi="Calibri" w:cs="Calibri"/>
+          <w:color w:val="DB570D"/>
+          <w:sz w:val="16"/>
+          <w:szCs w:val="16"/>
+          <w:lang w:val="en-GB"/>
+        </w:rPr>
+        <w:t>condition</w:t>
+      </w:r>
+      <w:r>
+        <w:rPr>
+          <w:rFonts w:ascii="Calibri" w:hAnsi="Calibri" w:cs="Calibri"/>
+          <w:color w:val="0B5AB2"/>
+          <w:sz w:val="16"/>
+          <w:szCs w:val="16"/>
+          <w:lang w:val="en-GB"/>
+        </w:rPr>
+        <w:t xml:space="preserve">; </w:t>
+      </w:r>
+      <w:r>
+        <w:rPr>
+          <w:rFonts w:ascii="Calibri" w:hAnsi="Calibri" w:cs="Calibri"/>
+          <w:color w:val="DB570D"/>
+          <w:sz w:val="16"/>
+          <w:szCs w:val="16"/>
+          <w:lang w:val="en-GB"/>
+        </w:rPr>
+        <w:t>updating</w:t>
+      </w:r>
+      <w:r>
+        <w:rPr>
+          <w:rFonts w:ascii="Calibri" w:hAnsi="Calibri" w:cs="Calibri"/>
+          <w:color w:val="0B5AB2"/>
+          <w:sz w:val="16"/>
+          <w:szCs w:val="16"/>
+          <w:lang w:val="en-GB"/>
+        </w:rPr>
+        <w:t xml:space="preserve">) </w:t>
+      </w:r>
+      <w:proofErr w:type="gramStart"/>
+      <w:r>
+        <w:rPr>
+          <w:rFonts w:ascii="Calibri" w:hAnsi="Calibri" w:cs="Calibri"/>
+          <w:color w:val="0B5AB2"/>
+          <w:sz w:val="16"/>
+          <w:szCs w:val="16"/>
+          <w:lang w:val="en-GB"/>
+        </w:rPr>
+        <w:t xml:space="preserve">{ </w:t>
+      </w:r>
+      <w:r>
+        <w:rPr>
+          <w:rFonts w:ascii="Calibri" w:hAnsi="Calibri" w:cs="Calibri"/>
+          <w:color w:val="65832E"/>
+          <w:sz w:val="16"/>
+          <w:szCs w:val="16"/>
+          <w:lang w:val="en-GB"/>
+        </w:rPr>
+        <w:t>statement</w:t>
+      </w:r>
+      <w:proofErr w:type="gramEnd"/>
+      <w:r>
+        <w:rPr>
+          <w:rFonts w:ascii="Calibri" w:hAnsi="Calibri" w:cs="Calibri"/>
+          <w:color w:val="65832E"/>
+          <w:sz w:val="16"/>
+          <w:szCs w:val="16"/>
+          <w:lang w:val="en-GB"/>
+        </w:rPr>
+        <w:t>_1</w:t>
+      </w:r>
+      <w:r>
+        <w:rPr>
+          <w:rFonts w:ascii="Calibri" w:hAnsi="Calibri" w:cs="Calibri"/>
+          <w:color w:val="0B5AB2"/>
+          <w:sz w:val="16"/>
+          <w:szCs w:val="16"/>
+          <w:lang w:val="en-GB"/>
+        </w:rPr>
+        <w:t>;</w:t>
+      </w:r>
+    </w:p>
+    <w:p>
+      <w:pPr>
+        <w:tabs>
+          <w:tab w:val="left" w:pos="560"/>
+          <w:tab w:val="left" w:pos="1120"/>
+          <w:tab w:val="left" w:pos="1680"/>
+          <w:tab w:val="left" w:pos="2240"/>
+          <w:tab w:val="left" w:pos="2800"/>
+          <w:tab w:val="left" w:pos="3360"/>
+          <w:tab w:val="left" w:pos="3920"/>
+          <w:tab w:val="left" w:pos="4480"/>
+          <w:tab w:val="left" w:pos="5040"/>
+          <w:tab w:val="left" w:pos="5600"/>
+          <w:tab w:val="left" w:pos="6160"/>
+          <w:tab w:val="left" w:pos="6720"/>
+        </w:tabs>
+        <w:autoSpaceDE w:val="0"/>
+        <w:autoSpaceDN w:val="0"/>
+        <w:adjustRightInd w:val="0"/>
+        <w:rPr>
+          <w:rFonts w:ascii="Calibri" w:hAnsi="Calibri" w:cs="Calibri"/>
+          <w:color w:val="0B5AB2"/>
+          <w:sz w:val="16"/>
+          <w:szCs w:val="16"/>
+          <w:lang w:val="en-GB"/>
+        </w:rPr>
+      </w:pPr>
+      <w:r>
+        <w:rPr>
+          <w:rFonts w:ascii="Calibri" w:hAnsi="Calibri" w:cs="Calibri"/>
+          <w:color w:val="8AB047"/>
+          <w:position w:val="2"/>
+          <w:sz w:val="16"/>
+          <w:szCs w:val="16"/>
+          <w:lang w:val="en-GB"/>
+        </w:rPr>
+        <w:t>...</w:t>
+      </w:r>
+      <w:r>
+        <w:rPr>
+          <w:rFonts w:ascii="Calibri" w:hAnsi="Calibri" w:cs="Calibri"/>
+          <w:color w:val="0B5AB2"/>
+          <w:position w:val="2"/>
+          <w:sz w:val="16"/>
+          <w:szCs w:val="16"/>
+          <w:lang w:val="en-GB"/>
+        </w:rPr>
+        <w:t>;</w:t>
+      </w:r>
+      <w:r>
+        <w:rPr>
+          <w:rFonts w:ascii="Calibri" w:hAnsi="Calibri" w:cs="Calibri"/>
+          <w:color w:val="auto"/>
+          <w:sz w:val="16"/>
+          <w:szCs w:val="16"/>
+          <w:lang w:val="en-GB"/>
+        </w:rPr>
+        <w:t xml:space="preserve"> </w:t>
+      </w:r>
+      <w:proofErr w:type="spellStart"/>
+      <w:r>
+        <w:rPr>
+          <w:rFonts w:ascii="Calibri" w:hAnsi="Calibri" w:cs="Calibri"/>
+          <w:color w:val="65832E"/>
+          <w:sz w:val="16"/>
+          <w:szCs w:val="16"/>
+          <w:lang w:val="en-GB"/>
+        </w:rPr>
+        <w:t>statement_n</w:t>
+      </w:r>
+      <w:proofErr w:type="spellEnd"/>
+      <w:r>
+        <w:rPr>
+          <w:rFonts w:ascii="Calibri" w:hAnsi="Calibri" w:cs="Calibri"/>
+          <w:color w:val="0B5AB2"/>
+          <w:sz w:val="16"/>
+          <w:szCs w:val="16"/>
+          <w:lang w:val="en-GB"/>
+        </w:rPr>
+        <w:t>;</w:t>
+      </w:r>
+      <w:r>
+        <w:rPr>
+          <w:rFonts w:ascii="Calibri" w:hAnsi="Calibri" w:cs="Calibri"/>
+          <w:color w:val="0B5AB2"/>
+          <w:sz w:val="16"/>
+          <w:szCs w:val="16"/>
+          <w:lang w:val="en-GB"/>
+        </w:rPr>
+        <w:t>}</w:t>
+      </w:r>
+    </w:p>
+    <w:p>
+      <w:pPr>
+        <w:tabs>
+          <w:tab w:val="left" w:pos="560"/>
+          <w:tab w:val="left" w:pos="1120"/>
+          <w:tab w:val="left" w:pos="1680"/>
+          <w:tab w:val="left" w:pos="2240"/>
+          <w:tab w:val="left" w:pos="2800"/>
+          <w:tab w:val="left" w:pos="3360"/>
+          <w:tab w:val="left" w:pos="3920"/>
+          <w:tab w:val="left" w:pos="4480"/>
+          <w:tab w:val="left" w:pos="5040"/>
+          <w:tab w:val="left" w:pos="5600"/>
+          <w:tab w:val="left" w:pos="6160"/>
+          <w:tab w:val="left" w:pos="6720"/>
+        </w:tabs>
+        <w:autoSpaceDE w:val="0"/>
+        <w:autoSpaceDN w:val="0"/>
+        <w:adjustRightInd w:val="0"/>
+        <w:rPr>
+          <w:rFonts w:ascii="Calibri" w:hAnsi="Calibri" w:cs="Calibri"/>
+          <w:color w:val="0B5AB2"/>
+          <w:sz w:val="16"/>
+          <w:szCs w:val="16"/>
+          <w:lang w:val="en-GB"/>
+        </w:rPr>
+      </w:pPr>
+      <w:r>
+        <w:rPr>
+          <w:rFonts w:ascii="Calibri" w:hAnsi="Calibri" w:cs="Calibri"/>
+          <w:color w:val="DB570D"/>
+          <w:sz w:val="16"/>
+          <w:szCs w:val="16"/>
+          <w:lang w:val="en-GB"/>
+        </w:rPr>
+        <w:t>break, continue</w:t>
+      </w:r>
+    </w:p>
+    <w:p>
+      <w:pPr>
+        <w:tabs>
+          <w:tab w:val="left" w:pos="560"/>
+          <w:tab w:val="left" w:pos="1120"/>
+          <w:tab w:val="left" w:pos="1680"/>
+          <w:tab w:val="left" w:pos="2240"/>
+          <w:tab w:val="left" w:pos="2800"/>
+          <w:tab w:val="left" w:pos="3360"/>
+          <w:tab w:val="left" w:pos="3920"/>
+          <w:tab w:val="left" w:pos="4480"/>
+          <w:tab w:val="left" w:pos="5040"/>
+          <w:tab w:val="left" w:pos="5600"/>
+          <w:tab w:val="left" w:pos="6160"/>
+          <w:tab w:val="left" w:pos="6720"/>
+        </w:tabs>
+        <w:autoSpaceDE w:val="0"/>
+        <w:autoSpaceDN w:val="0"/>
+        <w:adjustRightInd w:val="0"/>
+        <w:rPr>
+          <w:rFonts w:ascii="Calibri" w:hAnsi="Calibri" w:cs="Calibri"/>
+          <w:color w:val="auto"/>
+          <w:sz w:val="16"/>
+          <w:szCs w:val="16"/>
+          <w:lang w:val="en-GB"/>
         </w:rPr>
       </w:pPr>
     </w:p>
@@ -2132,7 +3118,7 @@
   <w:style w:type="paragraph" w:default="1" w:styleId="Normal">
     <w:name w:val="Normal"/>
     <w:qFormat/>
-    <w:rsid w:val="004274FA"/>
+    <w:rsid w:val="00AD471E"/>
   </w:style>
   <w:style w:type="paragraph" w:styleId="Heading1">
     <w:name w:val="heading 1"/>
@@ -2338,7 +3324,6 @@
   <w:style w:type="character" w:default="1" w:styleId="DefaultParagraphFont">
     <w:name w:val="Default Paragraph Font"/>
     <w:uiPriority w:val="1"/>
-    <w:semiHidden/>
     <w:unhideWhenUsed/>
   </w:style>
   <w:style w:type="table" w:default="1" w:styleId="TableNormal">

</xml_diff>